<commit_message>
date formatings and word template changes
</commit_message>
<xml_diff>
--- a/WordTemplate.docx
+++ b/WordTemplate.docx
@@ -3,8 +3,14 @@
 <w:document xmlns:wpc="http://schemas.microsoft.com/office/word/2010/wordprocessingCanvas" xmlns:cx="http://schemas.microsoft.com/office/drawing/2014/chartex" xmlns:cx1="http://schemas.microsoft.com/office/drawing/2015/9/8/chartex" xmlns:cx2="http://schemas.microsoft.com/office/drawing/2015/10/21/chartex" xmlns:cx3="http://schemas.microsoft.com/office/drawing/2016/5/9/chartex" xmlns:cx4="http://schemas.microsoft.com/office/drawing/2016/5/10/chartex" xmlns:cx5="http://schemas.microsoft.com/office/drawing/2016/5/11/chartex" xmlns:cx6="http://schemas.microsoft.com/office/drawing/2016/5/12/chartex" xmlns:cx7="http://schemas.microsoft.com/office/drawing/2016/5/13/chartex" xmlns:cx8="http://schemas.microsoft.com/office/drawing/2016/5/14/chartex" xmlns:mc="http://schemas.openxmlformats.org/markup-compatibility/2006" xmlns:aink="http://schemas.microsoft.com/office/drawing/2016/ink" xmlns:am3d="http://schemas.microsoft.com/office/drawing/2017/model3d" xmlns:o="urn:schemas-microsoft-com:office:office" xmlns:r="http://schemas.openxmlformats.org/officeDocument/2006/relationships" xmlns:m="http://schemas.openxmlformats.org/officeDocument/2006/math" xmlns:v="urn:schemas-microsoft-com:vml" xmlns:wp14="http://schemas.microsoft.com/office/word/2010/wordprocessingDrawing" xmlns:wp="http://schemas.openxmlformats.org/drawingml/2006/wordprocessingDrawing" xmlns:w10="urn:schemas-microsoft-com:office:word" xmlns:w="http://schemas.openxmlformats.org/wordprocessingml/2006/main" xmlns:w14="http://schemas.microsoft.com/office/word/2010/wordml" xmlns:w15="http://schemas.microsoft.com/office/word/2012/wordml" xmlns:w16cex="http://schemas.microsoft.com/office/word/2018/wordml/cex" xmlns:w16cid="http://schemas.microsoft.com/office/word/2016/wordml/cid" xmlns:w16="http://schemas.microsoft.com/office/word/2018/wordml" xmlns:w16se="http://schemas.microsoft.com/office/word/2015/wordml/symex" xmlns:wpg="http://schemas.microsoft.com/office/word/2010/wordprocessingGroup" xmlns:wpi="http://schemas.microsoft.com/office/word/2010/wordprocessingInk" xmlns:wne="http://schemas.microsoft.com/office/word/2006/wordml" xmlns:wps="http://schemas.microsoft.com/office/word/2010/wordprocessingShape" mc:Ignorable="w14 w15 w16se w16cid w16 w16cex wp14">
   <w:body>
     <w:p>
-      <w:r>
-        <w:rPr>
+      <w:pPr>
+        <w:rPr>
+          <w:rFonts w:ascii="Century Gothic" w:hAnsi="Century Gothic"/>
+        </w:rPr>
+      </w:pPr>
+      <w:r>
+        <w:rPr>
+          <w:rFonts w:ascii="Century Gothic" w:hAnsi="Century Gothic"/>
           <w:noProof/>
         </w:rPr>
         <w:drawing>
@@ -52,13 +58,25 @@
         </w:drawing>
       </w:r>
     </w:p>
-    <w:p/>
-    <w:p/>
+    <w:p>
+      <w:pPr>
+        <w:rPr>
+          <w:rFonts w:ascii="Century Gothic" w:hAnsi="Century Gothic"/>
+        </w:rPr>
+      </w:pPr>
+    </w:p>
+    <w:p>
+      <w:pPr>
+        <w:rPr>
+          <w:rFonts w:ascii="Century Gothic" w:hAnsi="Century Gothic"/>
+        </w:rPr>
+      </w:pPr>
+    </w:p>
     <w:p>
       <w:pPr>
         <w:ind w:left="4320" w:firstLine="720"/>
         <w:rPr>
-          <w:rFonts w:ascii="Times New Roman" w:eastAsia="Algerian" w:hAnsi="Times New Roman" w:cs="Times New Roman"/>
+          <w:rFonts w:ascii="Century Gothic" w:eastAsia="Algerian" w:hAnsi="Century Gothic" w:cs="Times New Roman"/>
           <w:b/>
           <w:bCs/>
           <w:sz w:val="32"/>
@@ -68,7 +86,7 @@
       </w:pPr>
       <w:r>
         <w:rPr>
-          <w:rFonts w:ascii="Times New Roman" w:eastAsia="Algerian" w:hAnsi="Times New Roman" w:cs="Times New Roman"/>
+          <w:rFonts w:ascii="Century Gothic" w:eastAsia="Algerian" w:hAnsi="Century Gothic" w:cs="Times New Roman"/>
           <w:b/>
           <w:bCs/>
           <w:sz w:val="32"/>
@@ -81,21 +99,21 @@
     <w:p>
       <w:pPr>
         <w:rPr>
-          <w:rFonts w:ascii="Times New Roman" w:hAnsi="Times New Roman" w:cs="Times New Roman"/>
+          <w:rFonts w:ascii="Century Gothic" w:hAnsi="Century Gothic" w:cs="Times New Roman"/>
         </w:rPr>
       </w:pPr>
     </w:p>
     <w:p>
       <w:pPr>
         <w:rPr>
-          <w:rFonts w:ascii="Times New Roman" w:hAnsi="Times New Roman" w:cs="Times New Roman"/>
+          <w:rFonts w:ascii="Century Gothic" w:hAnsi="Century Gothic" w:cs="Times New Roman"/>
           <w:sz w:val="28"/>
           <w:szCs w:val="28"/>
         </w:rPr>
       </w:pPr>
       <w:r>
         <w:rPr>
-          <w:rFonts w:ascii="Times New Roman" w:hAnsi="Times New Roman" w:cs="Times New Roman"/>
+          <w:rFonts w:ascii="Century Gothic" w:hAnsi="Century Gothic" w:cs="Times New Roman"/>
           <w:sz w:val="28"/>
           <w:szCs w:val="28"/>
         </w:rPr>
@@ -103,7 +121,7 @@
       </w:r>
       <w:r>
         <w:rPr>
-          <w:rFonts w:ascii="Times New Roman" w:hAnsi="Times New Roman" w:cs="Times New Roman"/>
+          <w:rFonts w:ascii="Century Gothic" w:hAnsi="Century Gothic" w:cs="Times New Roman"/>
           <w:sz w:val="28"/>
           <w:szCs w:val="28"/>
         </w:rPr>
@@ -111,7 +129,7 @@
       </w:r>
       <w:r>
         <w:rPr>
-          <w:rFonts w:ascii="Times New Roman" w:hAnsi="Times New Roman" w:cs="Times New Roman"/>
+          <w:rFonts w:ascii="Century Gothic" w:hAnsi="Century Gothic" w:cs="Times New Roman"/>
           <w:sz w:val="28"/>
           <w:szCs w:val="28"/>
         </w:rPr>
@@ -119,7 +137,7 @@
       </w:r>
       <w:r>
         <w:rPr>
-          <w:rFonts w:ascii="Times New Roman" w:hAnsi="Times New Roman" w:cs="Times New Roman"/>
+          <w:rFonts w:ascii="Century Gothic" w:hAnsi="Century Gothic" w:cs="Times New Roman"/>
           <w:sz w:val="28"/>
           <w:szCs w:val="28"/>
         </w:rPr>
@@ -127,7 +145,7 @@
       </w:r>
       <w:r>
         <w:rPr>
-          <w:rFonts w:ascii="Times New Roman" w:hAnsi="Times New Roman" w:cs="Times New Roman"/>
+          <w:rFonts w:ascii="Century Gothic" w:hAnsi="Century Gothic" w:cs="Times New Roman"/>
           <w:sz w:val="28"/>
           <w:szCs w:val="28"/>
         </w:rPr>
@@ -135,7 +153,7 @@
       </w:r>
       <w:r>
         <w:rPr>
-          <w:rFonts w:ascii="Times New Roman" w:hAnsi="Times New Roman" w:cs="Times New Roman"/>
+          <w:rFonts w:ascii="Century Gothic" w:hAnsi="Century Gothic" w:cs="Times New Roman"/>
           <w:noProof/>
           <w:sz w:val="28"/>
           <w:szCs w:val="28"/>
@@ -144,7 +162,7 @@
       </w:r>
       <w:r>
         <w:rPr>
-          <w:rFonts w:ascii="Times New Roman" w:hAnsi="Times New Roman" w:cs="Times New Roman"/>
+          <w:rFonts w:ascii="Century Gothic" w:hAnsi="Century Gothic" w:cs="Times New Roman"/>
           <w:sz w:val="28"/>
           <w:szCs w:val="28"/>
         </w:rPr>
@@ -155,14 +173,14 @@
       <w:pPr>
         <w:jc w:val="both"/>
         <w:rPr>
-          <w:rFonts w:ascii="Times New Roman" w:hAnsi="Times New Roman" w:cs="Times New Roman"/>
+          <w:rFonts w:ascii="Century Gothic" w:hAnsi="Century Gothic" w:cs="Times New Roman"/>
           <w:sz w:val="28"/>
           <w:szCs w:val="28"/>
         </w:rPr>
       </w:pPr>
       <w:r>
         <w:rPr>
-          <w:rFonts w:ascii="Times New Roman" w:hAnsi="Times New Roman" w:cs="Times New Roman"/>
+          <w:rFonts w:ascii="Century Gothic" w:hAnsi="Century Gothic" w:cs="Times New Roman"/>
           <w:sz w:val="28"/>
           <w:szCs w:val="28"/>
         </w:rPr>
@@ -170,7 +188,7 @@
       </w:r>
       <w:r>
         <w:rPr>
-          <w:rFonts w:ascii="Times New Roman" w:hAnsi="Times New Roman" w:cs="Times New Roman"/>
+          <w:rFonts w:ascii="Century Gothic" w:hAnsi="Century Gothic" w:cs="Times New Roman"/>
           <w:sz w:val="28"/>
           <w:szCs w:val="28"/>
         </w:rPr>
@@ -178,7 +196,7 @@
       </w:r>
       <w:r>
         <w:rPr>
-          <w:rFonts w:ascii="Times New Roman" w:hAnsi="Times New Roman" w:cs="Times New Roman"/>
+          <w:rFonts w:ascii="Century Gothic" w:hAnsi="Century Gothic" w:cs="Times New Roman"/>
           <w:sz w:val="28"/>
           <w:szCs w:val="28"/>
         </w:rPr>
@@ -186,7 +204,7 @@
       </w:r>
       <w:r>
         <w:rPr>
-          <w:rFonts w:ascii="Times New Roman" w:hAnsi="Times New Roman" w:cs="Times New Roman"/>
+          <w:rFonts w:ascii="Century Gothic" w:hAnsi="Century Gothic" w:cs="Times New Roman"/>
           <w:sz w:val="28"/>
           <w:szCs w:val="28"/>
         </w:rPr>
@@ -194,7 +212,7 @@
       </w:r>
       <w:r>
         <w:rPr>
-          <w:rFonts w:ascii="Times New Roman" w:hAnsi="Times New Roman" w:cs="Times New Roman"/>
+          <w:rFonts w:ascii="Century Gothic" w:hAnsi="Century Gothic" w:cs="Times New Roman"/>
           <w:sz w:val="28"/>
           <w:szCs w:val="28"/>
         </w:rPr>
@@ -202,7 +220,7 @@
       </w:r>
       <w:r>
         <w:rPr>
-          <w:rFonts w:ascii="Times New Roman" w:hAnsi="Times New Roman" w:cs="Times New Roman"/>
+          <w:rFonts w:ascii="Century Gothic" w:hAnsi="Century Gothic" w:cs="Times New Roman"/>
           <w:sz w:val="28"/>
           <w:szCs w:val="28"/>
         </w:rPr>
@@ -210,7 +228,7 @@
       </w:r>
       <w:r>
         <w:rPr>
-          <w:rFonts w:ascii="Times New Roman" w:hAnsi="Times New Roman" w:cs="Times New Roman"/>
+          <w:rFonts w:ascii="Century Gothic" w:hAnsi="Century Gothic" w:cs="Times New Roman"/>
           <w:sz w:val="28"/>
           <w:szCs w:val="28"/>
         </w:rPr>
@@ -218,7 +236,7 @@
       </w:r>
       <w:r>
         <w:rPr>
-          <w:rFonts w:ascii="Times New Roman" w:hAnsi="Times New Roman" w:cs="Times New Roman"/>
+          <w:rFonts w:ascii="Century Gothic" w:hAnsi="Century Gothic" w:cs="Times New Roman"/>
           <w:noProof/>
           <w:sz w:val="28"/>
           <w:szCs w:val="28"/>
@@ -227,7 +245,7 @@
       </w:r>
       <w:r>
         <w:rPr>
-          <w:rFonts w:ascii="Times New Roman" w:hAnsi="Times New Roman" w:cs="Times New Roman"/>
+          <w:rFonts w:ascii="Century Gothic" w:hAnsi="Century Gothic" w:cs="Times New Roman"/>
           <w:sz w:val="28"/>
           <w:szCs w:val="28"/>
         </w:rPr>
@@ -238,14 +256,14 @@
       <w:pPr>
         <w:jc w:val="both"/>
         <w:rPr>
-          <w:rFonts w:ascii="Times New Roman" w:hAnsi="Times New Roman" w:cs="Times New Roman"/>
+          <w:rFonts w:ascii="Century Gothic" w:hAnsi="Century Gothic" w:cs="Times New Roman"/>
           <w:sz w:val="28"/>
           <w:szCs w:val="28"/>
         </w:rPr>
       </w:pPr>
       <w:r>
         <w:rPr>
-          <w:rFonts w:ascii="Times New Roman" w:hAnsi="Times New Roman" w:cs="Times New Roman"/>
+          <w:rFonts w:ascii="Century Gothic" w:hAnsi="Century Gothic" w:cs="Times New Roman"/>
           <w:sz w:val="28"/>
           <w:szCs w:val="28"/>
         </w:rPr>
@@ -253,7 +271,7 @@
       </w:r>
       <w:r>
         <w:rPr>
-          <w:rFonts w:ascii="Times New Roman" w:hAnsi="Times New Roman" w:cs="Times New Roman"/>
+          <w:rFonts w:ascii="Century Gothic" w:hAnsi="Century Gothic" w:cs="Times New Roman"/>
           <w:sz w:val="28"/>
           <w:szCs w:val="28"/>
         </w:rPr>
@@ -261,7 +279,7 @@
       </w:r>
       <w:r>
         <w:rPr>
-          <w:rFonts w:ascii="Times New Roman" w:hAnsi="Times New Roman" w:cs="Times New Roman"/>
+          <w:rFonts w:ascii="Century Gothic" w:hAnsi="Century Gothic" w:cs="Times New Roman"/>
           <w:sz w:val="28"/>
           <w:szCs w:val="28"/>
         </w:rPr>
@@ -269,7 +287,7 @@
       </w:r>
       <w:r>
         <w:rPr>
-          <w:rFonts w:ascii="Times New Roman" w:hAnsi="Times New Roman" w:cs="Times New Roman"/>
+          <w:rFonts w:ascii="Century Gothic" w:hAnsi="Century Gothic" w:cs="Times New Roman"/>
           <w:sz w:val="28"/>
           <w:szCs w:val="28"/>
         </w:rPr>
@@ -277,7 +295,7 @@
       </w:r>
       <w:r>
         <w:rPr>
-          <w:rFonts w:ascii="Times New Roman" w:hAnsi="Times New Roman" w:cs="Times New Roman"/>
+          <w:rFonts w:ascii="Century Gothic" w:hAnsi="Century Gothic" w:cs="Times New Roman"/>
           <w:sz w:val="28"/>
           <w:szCs w:val="28"/>
         </w:rPr>
@@ -285,7 +303,7 @@
       </w:r>
       <w:r>
         <w:rPr>
-          <w:rFonts w:ascii="Times New Roman" w:hAnsi="Times New Roman" w:cs="Times New Roman"/>
+          <w:rFonts w:ascii="Century Gothic" w:hAnsi="Century Gothic" w:cs="Times New Roman"/>
           <w:noProof/>
           <w:sz w:val="28"/>
           <w:szCs w:val="28"/>
@@ -294,7 +312,7 @@
       </w:r>
       <w:r>
         <w:rPr>
-          <w:rFonts w:ascii="Times New Roman" w:hAnsi="Times New Roman" w:cs="Times New Roman"/>
+          <w:rFonts w:ascii="Century Gothic" w:hAnsi="Century Gothic" w:cs="Times New Roman"/>
           <w:sz w:val="28"/>
           <w:szCs w:val="28"/>
         </w:rPr>
@@ -302,7 +320,7 @@
       </w:r>
       <w:r>
         <w:rPr>
-          <w:rFonts w:ascii="Times New Roman" w:hAnsi="Times New Roman" w:cs="Times New Roman"/>
+          <w:rFonts w:ascii="Century Gothic" w:hAnsi="Century Gothic" w:cs="Times New Roman"/>
           <w:sz w:val="28"/>
           <w:szCs w:val="28"/>
         </w:rPr>
@@ -310,7 +328,7 @@
       </w:r>
       <w:r>
         <w:rPr>
-          <w:rFonts w:ascii="Times New Roman" w:hAnsi="Times New Roman" w:cs="Times New Roman"/>
+          <w:rFonts w:ascii="Century Gothic" w:hAnsi="Century Gothic" w:cs="Times New Roman"/>
           <w:sz w:val="28"/>
           <w:szCs w:val="28"/>
         </w:rPr>
@@ -318,7 +336,7 @@
       </w:r>
       <w:r>
         <w:rPr>
-          <w:rFonts w:ascii="Times New Roman" w:hAnsi="Times New Roman" w:cs="Times New Roman"/>
+          <w:rFonts w:ascii="Century Gothic" w:hAnsi="Century Gothic" w:cs="Times New Roman"/>
           <w:sz w:val="28"/>
           <w:szCs w:val="28"/>
         </w:rPr>
@@ -326,7 +344,7 @@
       </w:r>
       <w:r>
         <w:rPr>
-          <w:rFonts w:ascii="Times New Roman" w:hAnsi="Times New Roman" w:cs="Times New Roman"/>
+          <w:rFonts w:ascii="Century Gothic" w:hAnsi="Century Gothic" w:cs="Times New Roman"/>
           <w:sz w:val="28"/>
           <w:szCs w:val="28"/>
         </w:rPr>
@@ -337,14 +355,14 @@
       <w:pPr>
         <w:jc w:val="both"/>
         <w:rPr>
-          <w:rFonts w:ascii="Times New Roman" w:hAnsi="Times New Roman" w:cs="Times New Roman"/>
+          <w:rFonts w:ascii="Century Gothic" w:hAnsi="Century Gothic" w:cs="Times New Roman"/>
           <w:sz w:val="28"/>
           <w:szCs w:val="28"/>
         </w:rPr>
       </w:pPr>
       <w:r>
         <w:rPr>
-          <w:rFonts w:ascii="Times New Roman" w:hAnsi="Times New Roman" w:cs="Times New Roman"/>
+          <w:rFonts w:ascii="Century Gothic" w:hAnsi="Century Gothic" w:cs="Times New Roman"/>
           <w:sz w:val="28"/>
           <w:szCs w:val="28"/>
         </w:rPr>
@@ -352,7 +370,7 @@
       </w:r>
       <w:r>
         <w:rPr>
-          <w:rFonts w:ascii="Times New Roman" w:hAnsi="Times New Roman" w:cs="Times New Roman"/>
+          <w:rFonts w:ascii="Century Gothic" w:hAnsi="Century Gothic" w:cs="Times New Roman"/>
           <w:sz w:val="28"/>
           <w:szCs w:val="28"/>
         </w:rPr>
@@ -360,7 +378,7 @@
       </w:r>
       <w:r>
         <w:rPr>
-          <w:rFonts w:ascii="Times New Roman" w:hAnsi="Times New Roman" w:cs="Times New Roman"/>
+          <w:rFonts w:ascii="Century Gothic" w:hAnsi="Century Gothic" w:cs="Times New Roman"/>
           <w:sz w:val="28"/>
           <w:szCs w:val="28"/>
         </w:rPr>
@@ -368,7 +386,7 @@
       </w:r>
       <w:r>
         <w:rPr>
-          <w:rFonts w:ascii="Times New Roman" w:hAnsi="Times New Roman" w:cs="Times New Roman"/>
+          <w:rFonts w:ascii="Century Gothic" w:hAnsi="Century Gothic" w:cs="Times New Roman"/>
           <w:sz w:val="28"/>
           <w:szCs w:val="28"/>
         </w:rPr>
@@ -376,7 +394,7 @@
       </w:r>
       <w:r>
         <w:rPr>
-          <w:rFonts w:ascii="Times New Roman" w:hAnsi="Times New Roman" w:cs="Times New Roman"/>
+          <w:rFonts w:ascii="Century Gothic" w:hAnsi="Century Gothic" w:cs="Times New Roman"/>
           <w:sz w:val="28"/>
           <w:szCs w:val="28"/>
         </w:rPr>
@@ -384,7 +402,7 @@
       </w:r>
       <w:r>
         <w:rPr>
-          <w:rFonts w:ascii="Times New Roman" w:hAnsi="Times New Roman" w:cs="Times New Roman"/>
+          <w:rFonts w:ascii="Century Gothic" w:hAnsi="Century Gothic" w:cs="Times New Roman"/>
           <w:noProof/>
           <w:sz w:val="28"/>
           <w:szCs w:val="28"/>
@@ -393,7 +411,7 @@
       </w:r>
       <w:r>
         <w:rPr>
-          <w:rFonts w:ascii="Times New Roman" w:hAnsi="Times New Roman" w:cs="Times New Roman"/>
+          <w:rFonts w:ascii="Century Gothic" w:hAnsi="Century Gothic" w:cs="Times New Roman"/>
           <w:sz w:val="28"/>
           <w:szCs w:val="28"/>
         </w:rPr>
@@ -401,7 +419,7 @@
       </w:r>
       <w:r>
         <w:rPr>
-          <w:rFonts w:ascii="Times New Roman" w:hAnsi="Times New Roman" w:cs="Times New Roman"/>
+          <w:rFonts w:ascii="Century Gothic" w:hAnsi="Century Gothic" w:cs="Times New Roman"/>
           <w:sz w:val="28"/>
           <w:szCs w:val="28"/>
         </w:rPr>
@@ -409,7 +427,7 @@
       </w:r>
       <w:r>
         <w:rPr>
-          <w:rFonts w:ascii="Times New Roman" w:hAnsi="Times New Roman" w:cs="Times New Roman"/>
+          <w:rFonts w:ascii="Century Gothic" w:hAnsi="Century Gothic" w:cs="Times New Roman"/>
           <w:sz w:val="28"/>
           <w:szCs w:val="28"/>
         </w:rPr>
@@ -417,7 +435,7 @@
       </w:r>
       <w:r>
         <w:rPr>
-          <w:rFonts w:ascii="Times New Roman" w:hAnsi="Times New Roman" w:cs="Times New Roman"/>
+          <w:rFonts w:ascii="Century Gothic" w:hAnsi="Century Gothic" w:cs="Times New Roman"/>
           <w:sz w:val="28"/>
           <w:szCs w:val="28"/>
         </w:rPr>
@@ -425,7 +443,7 @@
       </w:r>
       <w:r>
         <w:rPr>
-          <w:rFonts w:ascii="Times New Roman" w:hAnsi="Times New Roman" w:cs="Times New Roman"/>
+          <w:rFonts w:ascii="Century Gothic" w:hAnsi="Century Gothic" w:cs="Times New Roman"/>
           <w:sz w:val="28"/>
           <w:szCs w:val="28"/>
         </w:rPr>
@@ -433,7 +451,7 @@
       </w:r>
       <w:r>
         <w:rPr>
-          <w:rFonts w:ascii="Times New Roman" w:hAnsi="Times New Roman" w:cs="Times New Roman"/>
+          <w:rFonts w:ascii="Century Gothic" w:hAnsi="Century Gothic" w:cs="Times New Roman"/>
           <w:sz w:val="28"/>
           <w:szCs w:val="28"/>
         </w:rPr>
@@ -441,7 +459,7 @@
       </w:r>
       <w:r>
         <w:rPr>
-          <w:rFonts w:ascii="Times New Roman" w:hAnsi="Times New Roman" w:cs="Times New Roman"/>
+          <w:rFonts w:ascii="Century Gothic" w:hAnsi="Century Gothic" w:cs="Times New Roman"/>
           <w:sz w:val="28"/>
           <w:szCs w:val="28"/>
         </w:rPr>
@@ -449,7 +467,7 @@
       </w:r>
       <w:r>
         <w:rPr>
-          <w:rFonts w:ascii="Times New Roman" w:hAnsi="Times New Roman" w:cs="Times New Roman"/>
+          <w:rFonts w:ascii="Century Gothic" w:hAnsi="Century Gothic" w:cs="Times New Roman"/>
           <w:noProof/>
           <w:sz w:val="28"/>
           <w:szCs w:val="28"/>
@@ -458,7 +476,7 @@
       </w:r>
       <w:r>
         <w:rPr>
-          <w:rFonts w:ascii="Times New Roman" w:hAnsi="Times New Roman" w:cs="Times New Roman"/>
+          <w:rFonts w:ascii="Century Gothic" w:hAnsi="Century Gothic" w:cs="Times New Roman"/>
           <w:sz w:val="28"/>
           <w:szCs w:val="28"/>
         </w:rPr>
@@ -466,7 +484,7 @@
       </w:r>
       <w:r>
         <w:rPr>
-          <w:rFonts w:ascii="Times New Roman" w:hAnsi="Times New Roman" w:cs="Times New Roman"/>
+          <w:rFonts w:ascii="Century Gothic" w:hAnsi="Century Gothic" w:cs="Times New Roman"/>
           <w:sz w:val="28"/>
           <w:szCs w:val="28"/>
         </w:rPr>
@@ -474,7 +492,7 @@
       </w:r>
       <w:r>
         <w:rPr>
-          <w:rFonts w:ascii="Times New Roman" w:hAnsi="Times New Roman" w:cs="Times New Roman"/>
+          <w:rFonts w:ascii="Century Gothic" w:hAnsi="Century Gothic" w:cs="Times New Roman"/>
           <w:sz w:val="28"/>
           <w:szCs w:val="28"/>
         </w:rPr>
@@ -482,7 +500,7 @@
       </w:r>
       <w:r>
         <w:rPr>
-          <w:rFonts w:ascii="Times New Roman" w:hAnsi="Times New Roman" w:cs="Times New Roman"/>
+          <w:rFonts w:ascii="Century Gothic" w:hAnsi="Century Gothic" w:cs="Times New Roman"/>
           <w:sz w:val="28"/>
           <w:szCs w:val="28"/>
         </w:rPr>
@@ -490,7 +508,7 @@
       </w:r>
       <w:r>
         <w:rPr>
-          <w:rFonts w:ascii="Times New Roman" w:hAnsi="Times New Roman" w:cs="Times New Roman"/>
+          <w:rFonts w:ascii="Century Gothic" w:hAnsi="Century Gothic" w:cs="Times New Roman"/>
           <w:sz w:val="28"/>
           <w:szCs w:val="28"/>
         </w:rPr>
@@ -498,7 +516,7 @@
       </w:r>
       <w:r>
         <w:rPr>
-          <w:rFonts w:ascii="Times New Roman" w:hAnsi="Times New Roman" w:cs="Times New Roman"/>
+          <w:rFonts w:ascii="Century Gothic" w:hAnsi="Century Gothic" w:cs="Times New Roman"/>
           <w:sz w:val="28"/>
           <w:szCs w:val="28"/>
         </w:rPr>
@@ -506,7 +524,7 @@
       </w:r>
       <w:r>
         <w:rPr>
-          <w:rFonts w:ascii="Times New Roman" w:hAnsi="Times New Roman" w:cs="Times New Roman"/>
+          <w:rFonts w:ascii="Century Gothic" w:hAnsi="Century Gothic" w:cs="Times New Roman"/>
           <w:sz w:val="28"/>
           <w:szCs w:val="28"/>
         </w:rPr>
@@ -514,7 +532,7 @@
       </w:r>
       <w:r>
         <w:rPr>
-          <w:rFonts w:ascii="Times New Roman" w:hAnsi="Times New Roman" w:cs="Times New Roman"/>
+          <w:rFonts w:ascii="Century Gothic" w:hAnsi="Century Gothic" w:cs="Times New Roman"/>
           <w:sz w:val="28"/>
           <w:szCs w:val="28"/>
         </w:rPr>
@@ -522,7 +540,7 @@
       </w:r>
       <w:r>
         <w:rPr>
-          <w:rFonts w:ascii="Times New Roman" w:hAnsi="Times New Roman" w:cs="Times New Roman"/>
+          <w:rFonts w:ascii="Century Gothic" w:hAnsi="Century Gothic" w:cs="Times New Roman"/>
           <w:noProof/>
           <w:sz w:val="28"/>
           <w:szCs w:val="28"/>
@@ -531,7 +549,7 @@
       </w:r>
       <w:r>
         <w:rPr>
-          <w:rFonts w:ascii="Times New Roman" w:hAnsi="Times New Roman" w:cs="Times New Roman"/>
+          <w:rFonts w:ascii="Century Gothic" w:hAnsi="Century Gothic" w:cs="Times New Roman"/>
           <w:sz w:val="28"/>
           <w:szCs w:val="28"/>
         </w:rPr>
@@ -544,14 +562,14 @@
       <w:pPr>
         <w:jc w:val="both"/>
         <w:rPr>
-          <w:rFonts w:ascii="Times New Roman" w:hAnsi="Times New Roman" w:cs="Times New Roman"/>
+          <w:rFonts w:ascii="Century Gothic" w:hAnsi="Century Gothic" w:cs="Times New Roman"/>
           <w:sz w:val="28"/>
           <w:szCs w:val="28"/>
         </w:rPr>
       </w:pPr>
       <w:r>
         <w:rPr>
-          <w:rFonts w:ascii="Times New Roman" w:hAnsi="Times New Roman" w:cs="Times New Roman"/>
+          <w:rFonts w:ascii="Century Gothic" w:hAnsi="Century Gothic" w:cs="Times New Roman"/>
           <w:sz w:val="28"/>
           <w:szCs w:val="28"/>
         </w:rPr>
@@ -559,7 +577,7 @@
       </w:r>
       <w:r>
         <w:rPr>
-          <w:rFonts w:ascii="Times New Roman" w:hAnsi="Times New Roman" w:cs="Times New Roman"/>
+          <w:rFonts w:ascii="Century Gothic" w:hAnsi="Century Gothic" w:cs="Times New Roman"/>
           <w:sz w:val="28"/>
           <w:szCs w:val="28"/>
         </w:rPr>
@@ -567,7 +585,7 @@
       </w:r>
       <w:r>
         <w:rPr>
-          <w:rFonts w:ascii="Times New Roman" w:hAnsi="Times New Roman" w:cs="Times New Roman"/>
+          <w:rFonts w:ascii="Century Gothic" w:hAnsi="Century Gothic" w:cs="Times New Roman"/>
           <w:sz w:val="28"/>
           <w:szCs w:val="28"/>
         </w:rPr>
@@ -575,7 +593,7 @@
       </w:r>
       <w:r>
         <w:rPr>
-          <w:rFonts w:ascii="Times New Roman" w:hAnsi="Times New Roman" w:cs="Times New Roman"/>
+          <w:rFonts w:ascii="Century Gothic" w:hAnsi="Century Gothic" w:cs="Times New Roman"/>
           <w:sz w:val="28"/>
           <w:szCs w:val="28"/>
         </w:rPr>
@@ -583,7 +601,7 @@
       </w:r>
       <w:r>
         <w:rPr>
-          <w:rFonts w:ascii="Times New Roman" w:hAnsi="Times New Roman" w:cs="Times New Roman"/>
+          <w:rFonts w:ascii="Century Gothic" w:hAnsi="Century Gothic" w:cs="Times New Roman"/>
           <w:sz w:val="28"/>
           <w:szCs w:val="28"/>
         </w:rPr>
@@ -591,7 +609,7 @@
       </w:r>
       <w:r>
         <w:rPr>
-          <w:rFonts w:ascii="Times New Roman" w:hAnsi="Times New Roman" w:cs="Times New Roman"/>
+          <w:rFonts w:ascii="Century Gothic" w:hAnsi="Century Gothic" w:cs="Times New Roman"/>
           <w:noProof/>
           <w:sz w:val="28"/>
           <w:szCs w:val="28"/>
@@ -600,18 +618,24 @@
       </w:r>
       <w:r>
         <w:rPr>
-          <w:rFonts w:ascii="Times New Roman" w:hAnsi="Times New Roman" w:cs="Times New Roman"/>
+          <w:rFonts w:ascii="Century Gothic" w:hAnsi="Century Gothic" w:cs="Times New Roman"/>
           <w:sz w:val="28"/>
           <w:szCs w:val="28"/>
         </w:rPr>
         <w:fldChar w:fldCharType="end"/>
       </w:r>
     </w:p>
-    <w:p/>
+    <w:p>
+      <w:pPr>
+        <w:rPr>
+          <w:rFonts w:ascii="Century Gothic" w:hAnsi="Century Gothic"/>
+        </w:rPr>
+      </w:pPr>
+    </w:p>
     <w:tbl>
       <w:tblPr>
         <w:tblStyle w:val="a"/>
-        <w:tblW w:w="13274" w:type="dxa"/>
+        <w:tblW w:w="13178" w:type="dxa"/>
         <w:tblBorders>
           <w:top w:val="single" w:sz="4" w:space="0" w:color="000000"/>
           <w:left w:val="single" w:sz="4" w:space="0" w:color="000000"/>
@@ -624,12 +648,11 @@
         <w:tblLook w:val="0400" w:firstRow="0" w:lastRow="0" w:firstColumn="0" w:lastColumn="0" w:noHBand="0" w:noVBand="1"/>
       </w:tblPr>
       <w:tblGrid>
-        <w:gridCol w:w="2122"/>
-        <w:gridCol w:w="2551"/>
-        <w:gridCol w:w="2126"/>
+        <w:gridCol w:w="2547"/>
+        <w:gridCol w:w="2693"/>
         <w:gridCol w:w="1843"/>
-        <w:gridCol w:w="1276"/>
-        <w:gridCol w:w="3356"/>
+        <w:gridCol w:w="1984"/>
+        <w:gridCol w:w="4111"/>
       </w:tblGrid>
       <w:tr>
         <w:trPr>
@@ -637,7 +660,7 @@
         </w:trPr>
         <w:tc>
           <w:tcPr>
-            <w:tcW w:w="2122" w:type="dxa"/>
+            <w:tcW w:w="2547" w:type="dxa"/>
             <w:shd w:val="clear" w:color="auto" w:fill="66FFFF"/>
             <w:tcMar>
               <w:left w:w="108" w:type="dxa"/>
@@ -646,7 +669,7 @@
           <w:p>
             <w:pPr>
               <w:rPr>
-                <w:rFonts w:ascii="Times New Roman" w:hAnsi="Times New Roman" w:cs="Times New Roman"/>
+                <w:rFonts w:ascii="Century Gothic" w:hAnsi="Century Gothic" w:cs="Times New Roman"/>
                 <w:b/>
                 <w:bCs/>
                 <w:sz w:val="24"/>
@@ -655,7 +678,7 @@
             </w:pPr>
             <w:r>
               <w:rPr>
-                <w:rFonts w:ascii="Times New Roman" w:hAnsi="Times New Roman" w:cs="Times New Roman"/>
+                <w:rFonts w:ascii="Century Gothic" w:hAnsi="Century Gothic" w:cs="Times New Roman"/>
                 <w:b/>
                 <w:bCs/>
                 <w:sz w:val="24"/>
@@ -667,7 +690,7 @@
         </w:tc>
         <w:tc>
           <w:tcPr>
-            <w:tcW w:w="2551" w:type="dxa"/>
+            <w:tcW w:w="2693" w:type="dxa"/>
             <w:shd w:val="clear" w:color="auto" w:fill="66FFFF"/>
             <w:tcMar>
               <w:left w:w="108" w:type="dxa"/>
@@ -676,7 +699,7 @@
           <w:p>
             <w:pPr>
               <w:rPr>
-                <w:rFonts w:ascii="Times New Roman" w:hAnsi="Times New Roman" w:cs="Times New Roman"/>
+                <w:rFonts w:ascii="Century Gothic" w:hAnsi="Century Gothic" w:cs="Times New Roman"/>
                 <w:b/>
                 <w:bCs/>
                 <w:sz w:val="24"/>
@@ -685,7 +708,7 @@
             </w:pPr>
             <w:r>
               <w:rPr>
-                <w:rFonts w:ascii="Times New Roman" w:hAnsi="Times New Roman" w:cs="Times New Roman"/>
+                <w:rFonts w:ascii="Century Gothic" w:hAnsi="Century Gothic" w:cs="Times New Roman"/>
                 <w:b/>
                 <w:bCs/>
                 <w:sz w:val="24"/>
@@ -697,7 +720,7 @@
         </w:tc>
         <w:tc>
           <w:tcPr>
-            <w:tcW w:w="2126" w:type="dxa"/>
+            <w:tcW w:w="1843" w:type="dxa"/>
             <w:tcBorders>
               <w:right w:val="nil"/>
             </w:tcBorders>
@@ -709,14 +732,14 @@
           <w:p>
             <w:pPr>
               <w:rPr>
-                <w:rFonts w:ascii="Times New Roman" w:hAnsi="Times New Roman" w:cs="Times New Roman"/>
+                <w:rFonts w:ascii="Century Gothic" w:hAnsi="Century Gothic" w:cs="Times New Roman"/>
                 <w:b/>
                 <w:bCs/>
               </w:rPr>
             </w:pPr>
             <w:r>
               <w:rPr>
-                <w:rFonts w:ascii="Times New Roman" w:hAnsi="Times New Roman" w:cs="Times New Roman"/>
+                <w:rFonts w:ascii="Century Gothic" w:hAnsi="Century Gothic" w:cs="Times New Roman"/>
                 <w:b/>
                 <w:bCs/>
                 <w:sz w:val="24"/>
@@ -728,7 +751,7 @@
         </w:tc>
         <w:tc>
           <w:tcPr>
-            <w:tcW w:w="1843" w:type="dxa"/>
+            <w:tcW w:w="1984" w:type="dxa"/>
             <w:shd w:val="clear" w:color="auto" w:fill="66FFFF"/>
             <w:tcMar>
               <w:left w:w="108" w:type="dxa"/>
@@ -737,26 +760,28 @@
           <w:p>
             <w:pPr>
               <w:rPr>
-                <w:rFonts w:ascii="Times New Roman" w:hAnsi="Times New Roman" w:cs="Times New Roman"/>
+                <w:rFonts w:ascii="Century Gothic" w:hAnsi="Century Gothic" w:cs="Times New Roman"/>
                 <w:b/>
                 <w:bCs/>
+                <w:sz w:val="24"/>
+                <w:szCs w:val="24"/>
               </w:rPr>
             </w:pPr>
             <w:r>
               <w:rPr>
-                <w:rFonts w:ascii="Times New Roman" w:hAnsi="Times New Roman" w:cs="Times New Roman"/>
+                <w:rFonts w:ascii="Century Gothic" w:hAnsi="Century Gothic" w:cs="Times New Roman"/>
                 <w:b/>
                 <w:bCs/>
                 <w:sz w:val="24"/>
                 <w:szCs w:val="24"/>
               </w:rPr>
-              <w:t>Description</w:t>
+              <w:t>Estimated Cost</w:t>
             </w:r>
           </w:p>
         </w:tc>
         <w:tc>
           <w:tcPr>
-            <w:tcW w:w="1276" w:type="dxa"/>
+            <w:tcW w:w="4111" w:type="dxa"/>
             <w:shd w:val="clear" w:color="auto" w:fill="66FFFF"/>
             <w:tcMar>
               <w:left w:w="108" w:type="dxa"/>
@@ -765,7 +790,7 @@
           <w:p>
             <w:pPr>
               <w:rPr>
-                <w:rFonts w:ascii="Times New Roman" w:hAnsi="Times New Roman" w:cs="Times New Roman"/>
+                <w:rFonts w:ascii="Century Gothic" w:hAnsi="Century Gothic" w:cs="Times New Roman"/>
                 <w:b/>
                 <w:bCs/>
                 <w:sz w:val="24"/>
@@ -774,37 +799,7 @@
             </w:pPr>
             <w:r>
               <w:rPr>
-                <w:rFonts w:ascii="Times New Roman" w:hAnsi="Times New Roman" w:cs="Times New Roman"/>
-                <w:b/>
-                <w:bCs/>
-                <w:sz w:val="24"/>
-                <w:szCs w:val="24"/>
-              </w:rPr>
-              <w:t>Estimated Cost</w:t>
-            </w:r>
-          </w:p>
-        </w:tc>
-        <w:tc>
-          <w:tcPr>
-            <w:tcW w:w="3356" w:type="dxa"/>
-            <w:shd w:val="clear" w:color="auto" w:fill="66FFFF"/>
-            <w:tcMar>
-              <w:left w:w="108" w:type="dxa"/>
-            </w:tcMar>
-          </w:tcPr>
-          <w:p>
-            <w:pPr>
-              <w:rPr>
-                <w:rFonts w:ascii="Times New Roman" w:hAnsi="Times New Roman" w:cs="Times New Roman"/>
-                <w:b/>
-                <w:bCs/>
-                <w:sz w:val="24"/>
-                <w:szCs w:val="24"/>
-              </w:rPr>
-            </w:pPr>
-            <w:r>
-              <w:rPr>
-                <w:rFonts w:ascii="Times New Roman" w:hAnsi="Times New Roman" w:cs="Times New Roman"/>
+                <w:rFonts w:ascii="Century Gothic" w:hAnsi="Century Gothic" w:cs="Times New Roman"/>
                 <w:b/>
                 <w:bCs/>
                 <w:sz w:val="24"/>
@@ -821,7 +816,7 @@
         </w:trPr>
         <w:tc>
           <w:tcPr>
-            <w:tcW w:w="2122" w:type="dxa"/>
+            <w:tcW w:w="2547" w:type="dxa"/>
             <w:shd w:val="clear" w:color="auto" w:fill="auto"/>
             <w:tcMar>
               <w:left w:w="108" w:type="dxa"/>
@@ -831,6 +826,8 @@
             <w:pPr>
               <w:rPr>
                 <w:rFonts w:ascii="Century Gothic" w:hAnsi="Century Gothic"/>
+                <w:sz w:val="24"/>
+                <w:szCs w:val="24"/>
               </w:rPr>
             </w:pPr>
           </w:p>
@@ -838,23 +835,31 @@
             <w:pPr>
               <w:rPr>
                 <w:rFonts w:ascii="Century Gothic" w:hAnsi="Century Gothic"/>
+                <w:sz w:val="24"/>
+                <w:szCs w:val="24"/>
               </w:rPr>
             </w:pPr>
             <w:r>
               <w:rPr>
                 <w:rFonts w:ascii="Century Gothic" w:hAnsi="Century Gothic"/>
+                <w:sz w:val="24"/>
+                <w:szCs w:val="24"/>
               </w:rPr>
               <w:fldChar w:fldCharType="begin"/>
             </w:r>
             <w:r>
               <w:rPr>
                 <w:rFonts w:ascii="Century Gothic" w:hAnsi="Century Gothic"/>
+                <w:sz w:val="24"/>
+                <w:szCs w:val="24"/>
               </w:rPr>
               <w:instrText xml:space="preserve"> MERGEFIELD  SupportCategory  \* MERGEFORMAT </w:instrText>
             </w:r>
             <w:r>
               <w:rPr>
                 <w:rFonts w:ascii="Century Gothic" w:hAnsi="Century Gothic"/>
+                <w:sz w:val="24"/>
+                <w:szCs w:val="24"/>
               </w:rPr>
               <w:fldChar w:fldCharType="separate"/>
             </w:r>
@@ -862,6 +867,8 @@
               <w:rPr>
                 <w:rFonts w:ascii="Century Gothic" w:hAnsi="Century Gothic"/>
                 <w:noProof/>
+                <w:sz w:val="24"/>
+                <w:szCs w:val="24"/>
               </w:rPr>
               <w:t>«SupportCategory»</w:t>
             </w:r>
@@ -869,6 +876,8 @@
               <w:rPr>
                 <w:rFonts w:ascii="Century Gothic" w:hAnsi="Century Gothic"/>
                 <w:noProof/>
+                <w:sz w:val="24"/>
+                <w:szCs w:val="24"/>
               </w:rPr>
               <w:fldChar w:fldCharType="end"/>
             </w:r>
@@ -876,7 +885,7 @@
         </w:tc>
         <w:tc>
           <w:tcPr>
-            <w:tcW w:w="2551" w:type="dxa"/>
+            <w:tcW w:w="2693" w:type="dxa"/>
             <w:shd w:val="clear" w:color="auto" w:fill="auto"/>
             <w:tcMar>
               <w:left w:w="108" w:type="dxa"/>
@@ -893,23 +902,31 @@
             <w:pPr>
               <w:rPr>
                 <w:rFonts w:ascii="Century Gothic" w:hAnsi="Century Gothic"/>
+                <w:sz w:val="24"/>
+                <w:szCs w:val="24"/>
               </w:rPr>
             </w:pPr>
             <w:r>
               <w:rPr>
                 <w:rFonts w:ascii="Century Gothic" w:hAnsi="Century Gothic"/>
+                <w:sz w:val="24"/>
+                <w:szCs w:val="24"/>
               </w:rPr>
               <w:fldChar w:fldCharType="begin"/>
             </w:r>
             <w:r>
               <w:rPr>
                 <w:rFonts w:ascii="Century Gothic" w:hAnsi="Century Gothic"/>
+                <w:sz w:val="24"/>
+                <w:szCs w:val="24"/>
               </w:rPr>
               <w:instrText xml:space="preserve"> MERGEFIELD  ItemName  \* MERGEFORMAT </w:instrText>
             </w:r>
             <w:r>
               <w:rPr>
                 <w:rFonts w:ascii="Century Gothic" w:hAnsi="Century Gothic"/>
+                <w:sz w:val="24"/>
+                <w:szCs w:val="24"/>
               </w:rPr>
               <w:fldChar w:fldCharType="separate"/>
             </w:r>
@@ -917,6 +934,8 @@
               <w:rPr>
                 <w:rFonts w:ascii="Century Gothic" w:hAnsi="Century Gothic"/>
                 <w:noProof/>
+                <w:sz w:val="24"/>
+                <w:szCs w:val="24"/>
               </w:rPr>
               <w:t>«ItemName»</w:t>
             </w:r>
@@ -924,6 +943,8 @@
               <w:rPr>
                 <w:rFonts w:ascii="Century Gothic" w:hAnsi="Century Gothic"/>
                 <w:noProof/>
+                <w:sz w:val="24"/>
+                <w:szCs w:val="24"/>
               </w:rPr>
               <w:fldChar w:fldCharType="end"/>
             </w:r>
@@ -937,18 +958,24 @@
             <w:r>
               <w:rPr>
                 <w:rFonts w:ascii="Century Gothic" w:hAnsi="Century Gothic"/>
+                <w:sz w:val="24"/>
+                <w:szCs w:val="24"/>
               </w:rPr>
               <w:fldChar w:fldCharType="begin"/>
             </w:r>
             <w:r>
               <w:rPr>
                 <w:rFonts w:ascii="Century Gothic" w:hAnsi="Century Gothic"/>
+                <w:sz w:val="24"/>
+                <w:szCs w:val="24"/>
               </w:rPr>
               <w:instrText xml:space="preserve"> MERGEFIELD  ItemId  \* MERGEFORMAT </w:instrText>
             </w:r>
             <w:r>
               <w:rPr>
                 <w:rFonts w:ascii="Century Gothic" w:hAnsi="Century Gothic"/>
+                <w:sz w:val="24"/>
+                <w:szCs w:val="24"/>
               </w:rPr>
               <w:fldChar w:fldCharType="separate"/>
             </w:r>
@@ -956,6 +983,8 @@
               <w:rPr>
                 <w:rFonts w:ascii="Century Gothic" w:hAnsi="Century Gothic"/>
                 <w:noProof/>
+                <w:sz w:val="24"/>
+                <w:szCs w:val="24"/>
               </w:rPr>
               <w:t>«ItemId»</w:t>
             </w:r>
@@ -963,6 +992,8 @@
               <w:rPr>
                 <w:rFonts w:ascii="Century Gothic" w:hAnsi="Century Gothic"/>
                 <w:noProof/>
+                <w:sz w:val="24"/>
+                <w:szCs w:val="24"/>
               </w:rPr>
               <w:fldChar w:fldCharType="end"/>
             </w:r>
@@ -970,7 +1001,7 @@
         </w:tc>
         <w:tc>
           <w:tcPr>
-            <w:tcW w:w="2126" w:type="dxa"/>
+            <w:tcW w:w="1843" w:type="dxa"/>
             <w:tcBorders>
               <w:right w:val="nil"/>
             </w:tcBorders>
@@ -990,23 +1021,31 @@
             <w:pPr>
               <w:rPr>
                 <w:rFonts w:ascii="Century Gothic" w:hAnsi="Century Gothic"/>
+                <w:sz w:val="24"/>
+                <w:szCs w:val="24"/>
               </w:rPr>
             </w:pPr>
             <w:r>
               <w:rPr>
                 <w:rFonts w:ascii="Century Gothic" w:hAnsi="Century Gothic"/>
+                <w:sz w:val="24"/>
+                <w:szCs w:val="24"/>
               </w:rPr>
               <w:fldChar w:fldCharType="begin"/>
             </w:r>
             <w:r>
               <w:rPr>
                 <w:rFonts w:ascii="Century Gothic" w:hAnsi="Century Gothic"/>
+                <w:sz w:val="24"/>
+                <w:szCs w:val="24"/>
               </w:rPr>
               <w:instrText xml:space="preserve"> MERGEFIELD  H  \* MERGEFORMAT </w:instrText>
             </w:r>
             <w:r>
               <w:rPr>
                 <w:rFonts w:ascii="Century Gothic" w:hAnsi="Century Gothic"/>
+                <w:sz w:val="24"/>
+                <w:szCs w:val="24"/>
               </w:rPr>
               <w:fldChar w:fldCharType="separate"/>
             </w:r>
@@ -1014,6 +1053,8 @@
               <w:rPr>
                 <w:rFonts w:ascii="Century Gothic" w:hAnsi="Century Gothic"/>
                 <w:noProof/>
+                <w:sz w:val="24"/>
+                <w:szCs w:val="24"/>
               </w:rPr>
               <w:t>«H»</w:t>
             </w:r>
@@ -1021,6 +1062,8 @@
               <w:rPr>
                 <w:rFonts w:ascii="Century Gothic" w:hAnsi="Century Gothic"/>
                 <w:noProof/>
+                <w:sz w:val="24"/>
+                <w:szCs w:val="24"/>
               </w:rPr>
               <w:fldChar w:fldCharType="end"/>
             </w:r>
@@ -1029,23 +1072,31 @@
             <w:pPr>
               <w:rPr>
                 <w:rFonts w:ascii="Century Gothic" w:hAnsi="Century Gothic"/>
+                <w:sz w:val="24"/>
+                <w:szCs w:val="24"/>
               </w:rPr>
             </w:pPr>
             <w:r>
               <w:rPr>
                 <w:rFonts w:ascii="Century Gothic" w:hAnsi="Century Gothic"/>
+                <w:sz w:val="24"/>
+                <w:szCs w:val="24"/>
               </w:rPr>
               <w:fldChar w:fldCharType="begin"/>
             </w:r>
             <w:r>
               <w:rPr>
                 <w:rFonts w:ascii="Century Gothic" w:hAnsi="Century Gothic"/>
+                <w:sz w:val="24"/>
+                <w:szCs w:val="24"/>
               </w:rPr>
               <w:instrText xml:space="preserve"> MERGEFIELD  M  \* MERGEFORMAT </w:instrText>
             </w:r>
             <w:r>
               <w:rPr>
                 <w:rFonts w:ascii="Century Gothic" w:hAnsi="Century Gothic"/>
+                <w:sz w:val="24"/>
+                <w:szCs w:val="24"/>
               </w:rPr>
               <w:fldChar w:fldCharType="separate"/>
             </w:r>
@@ -1053,6 +1104,8 @@
               <w:rPr>
                 <w:rFonts w:ascii="Century Gothic" w:hAnsi="Century Gothic"/>
                 <w:noProof/>
+                <w:sz w:val="24"/>
+                <w:szCs w:val="24"/>
               </w:rPr>
               <w:t>«M»</w:t>
             </w:r>
@@ -1060,6 +1113,8 @@
               <w:rPr>
                 <w:rFonts w:ascii="Century Gothic" w:hAnsi="Century Gothic"/>
                 <w:noProof/>
+                <w:sz w:val="24"/>
+                <w:szCs w:val="24"/>
               </w:rPr>
               <w:fldChar w:fldCharType="end"/>
             </w:r>
@@ -1074,7 +1129,7 @@
         </w:tc>
         <w:tc>
           <w:tcPr>
-            <w:tcW w:w="1843" w:type="dxa"/>
+            <w:tcW w:w="1984" w:type="dxa"/>
             <w:shd w:val="clear" w:color="auto" w:fill="auto"/>
             <w:tcMar>
               <w:left w:w="108" w:type="dxa"/>
@@ -1091,23 +1146,37 @@
             <w:pPr>
               <w:rPr>
                 <w:rFonts w:ascii="Century Gothic" w:hAnsi="Century Gothic"/>
+                <w:sz w:val="24"/>
+                <w:szCs w:val="24"/>
               </w:rPr>
             </w:pPr>
             <w:r>
               <w:rPr>
                 <w:rFonts w:ascii="Century Gothic" w:hAnsi="Century Gothic"/>
               </w:rPr>
+              <w:t xml:space="preserve"> </w:t>
+            </w:r>
+            <w:r>
+              <w:rPr>
+                <w:rFonts w:ascii="Century Gothic" w:hAnsi="Century Gothic"/>
+                <w:sz w:val="24"/>
+                <w:szCs w:val="24"/>
+              </w:rPr>
               <w:fldChar w:fldCharType="begin"/>
             </w:r>
             <w:r>
               <w:rPr>
                 <w:rFonts w:ascii="Century Gothic" w:hAnsi="Century Gothic"/>
-              </w:rPr>
-              <w:instrText xml:space="preserve"> MERGEFIELD  Description  \* MERGEFORMAT </w:instrText>
-            </w:r>
-            <w:r>
-              <w:rPr>
-                <w:rFonts w:ascii="Century Gothic" w:hAnsi="Century Gothic"/>
+                <w:sz w:val="24"/>
+                <w:szCs w:val="24"/>
+              </w:rPr>
+              <w:instrText xml:space="preserve"> MERGEFIELD  Cost  \* MERGEFORMAT </w:instrText>
+            </w:r>
+            <w:r>
+              <w:rPr>
+                <w:rFonts w:ascii="Century Gothic" w:hAnsi="Century Gothic"/>
+                <w:sz w:val="24"/>
+                <w:szCs w:val="24"/>
               </w:rPr>
               <w:fldChar w:fldCharType="separate"/>
             </w:r>
@@ -1115,27 +1184,25 @@
               <w:rPr>
                 <w:rFonts w:ascii="Century Gothic" w:hAnsi="Century Gothic"/>
                 <w:noProof/>
-              </w:rPr>
-              <w:t>«Description»</w:t>
+                <w:sz w:val="24"/>
+                <w:szCs w:val="24"/>
+              </w:rPr>
+              <w:t>«Cost»</w:t>
             </w:r>
             <w:r>
               <w:rPr>
                 <w:rFonts w:ascii="Century Gothic" w:hAnsi="Century Gothic"/>
                 <w:noProof/>
+                <w:sz w:val="24"/>
+                <w:szCs w:val="24"/>
               </w:rPr>
               <w:fldChar w:fldCharType="end"/>
-            </w:r>
-            <w:r>
-              <w:rPr>
-                <w:rFonts w:ascii="Century Gothic" w:hAnsi="Century Gothic"/>
-              </w:rPr>
-              <w:t xml:space="preserve"> </w:t>
             </w:r>
           </w:p>
         </w:tc>
         <w:tc>
           <w:tcPr>
-            <w:tcW w:w="1276" w:type="dxa"/>
+            <w:tcW w:w="4111" w:type="dxa"/>
             <w:shd w:val="clear" w:color="auto" w:fill="auto"/>
             <w:tcMar>
               <w:left w:w="108" w:type="dxa"/>
@@ -1152,29 +1219,31 @@
             <w:pPr>
               <w:rPr>
                 <w:rFonts w:ascii="Century Gothic" w:hAnsi="Century Gothic"/>
+                <w:sz w:val="24"/>
+                <w:szCs w:val="24"/>
               </w:rPr>
             </w:pPr>
             <w:r>
               <w:rPr>
                 <w:rFonts w:ascii="Century Gothic" w:hAnsi="Century Gothic"/>
-              </w:rPr>
-              <w:t xml:space="preserve"> </w:t>
-            </w:r>
-            <w:r>
-              <w:rPr>
-                <w:rFonts w:ascii="Century Gothic" w:hAnsi="Century Gothic"/>
+                <w:sz w:val="24"/>
+                <w:szCs w:val="24"/>
               </w:rPr>
               <w:fldChar w:fldCharType="begin"/>
             </w:r>
             <w:r>
               <w:rPr>
                 <w:rFonts w:ascii="Century Gothic" w:hAnsi="Century Gothic"/>
-              </w:rPr>
-              <w:instrText xml:space="preserve"> MERGEFIELD  Cost  \* MERGEFORMAT </w:instrText>
-            </w:r>
-            <w:r>
-              <w:rPr>
-                <w:rFonts w:ascii="Century Gothic" w:hAnsi="Century Gothic"/>
+                <w:sz w:val="24"/>
+                <w:szCs w:val="24"/>
+              </w:rPr>
+              <w:instrText xml:space="preserve"> MERGEFIELD  Goals  \* MERGEFORMAT </w:instrText>
+            </w:r>
+            <w:r>
+              <w:rPr>
+                <w:rFonts w:ascii="Century Gothic" w:hAnsi="Century Gothic"/>
+                <w:sz w:val="24"/>
+                <w:szCs w:val="24"/>
               </w:rPr>
               <w:fldChar w:fldCharType="separate"/>
             </w:r>
@@ -1182,68 +1251,17 @@
               <w:rPr>
                 <w:rFonts w:ascii="Century Gothic" w:hAnsi="Century Gothic"/>
                 <w:noProof/>
-              </w:rPr>
-              <w:t>«Cost»</w:t>
+                <w:sz w:val="24"/>
+                <w:szCs w:val="24"/>
+              </w:rPr>
+              <w:t>«Goals»</w:t>
             </w:r>
             <w:r>
               <w:rPr>
                 <w:rFonts w:ascii="Century Gothic" w:hAnsi="Century Gothic"/>
                 <w:noProof/>
-              </w:rPr>
-              <w:fldChar w:fldCharType="end"/>
-            </w:r>
-          </w:p>
-        </w:tc>
-        <w:tc>
-          <w:tcPr>
-            <w:tcW w:w="3356" w:type="dxa"/>
-            <w:shd w:val="clear" w:color="auto" w:fill="auto"/>
-            <w:tcMar>
-              <w:left w:w="108" w:type="dxa"/>
-            </w:tcMar>
-          </w:tcPr>
-          <w:p>
-            <w:pPr>
-              <w:rPr>
-                <w:rFonts w:ascii="Century Gothic" w:hAnsi="Century Gothic"/>
-              </w:rPr>
-            </w:pPr>
-          </w:p>
-          <w:p>
-            <w:pPr>
-              <w:rPr>
-                <w:rFonts w:ascii="Century Gothic" w:hAnsi="Century Gothic"/>
-              </w:rPr>
-            </w:pPr>
-            <w:r>
-              <w:rPr>
-                <w:rFonts w:ascii="Century Gothic" w:hAnsi="Century Gothic"/>
-              </w:rPr>
-              <w:fldChar w:fldCharType="begin"/>
-            </w:r>
-            <w:r>
-              <w:rPr>
-                <w:rFonts w:ascii="Century Gothic" w:hAnsi="Century Gothic"/>
-              </w:rPr>
-              <w:instrText xml:space="preserve"> MERGEFIELD  Goals  \* MERGEFORMAT </w:instrText>
-            </w:r>
-            <w:r>
-              <w:rPr>
-                <w:rFonts w:ascii="Century Gothic" w:hAnsi="Century Gothic"/>
-              </w:rPr>
-              <w:fldChar w:fldCharType="separate"/>
-            </w:r>
-            <w:r>
-              <w:rPr>
-                <w:rFonts w:ascii="Century Gothic" w:hAnsi="Century Gothic"/>
-                <w:noProof/>
-              </w:rPr>
-              <w:t>«Goals»</w:t>
-            </w:r>
-            <w:r>
-              <w:rPr>
-                <w:rFonts w:ascii="Century Gothic" w:hAnsi="Century Gothic"/>
-                <w:noProof/>
+                <w:sz w:val="24"/>
+                <w:szCs w:val="24"/>
               </w:rPr>
               <w:fldChar w:fldCharType="end"/>
             </w:r>
@@ -1251,92 +1269,17 @@
         </w:tc>
       </w:tr>
     </w:tbl>
-    <w:p/>
     <w:p>
       <w:pPr>
         <w:rPr>
-          <w:rFonts w:ascii="Times New Roman" w:hAnsi="Times New Roman" w:cs="Times New Roman"/>
-          <w:b/>
-          <w:bCs/>
-          <w:sz w:val="28"/>
-          <w:szCs w:val="28"/>
-          <w:u w:val="single"/>
-        </w:rPr>
-      </w:pPr>
-      <w:r>
-        <w:rPr>
-          <w:rFonts w:ascii="Times New Roman" w:hAnsi="Times New Roman" w:cs="Times New Roman"/>
-          <w:b/>
-          <w:bCs/>
-          <w:sz w:val="28"/>
-          <w:szCs w:val="28"/>
-          <w:u w:val="single"/>
-        </w:rPr>
-        <w:t>Total Cost by Category</w:t>
-      </w:r>
-    </w:p>
-    <w:p>
-      <w:pPr>
-        <w:rPr>
-          <w:rFonts w:ascii="Times New Roman" w:hAnsi="Times New Roman" w:cs="Times New Roman"/>
-          <w:sz w:val="28"/>
-          <w:szCs w:val="28"/>
-        </w:rPr>
-      </w:pPr>
-      <w:r>
-        <w:rPr>
-          <w:rFonts w:ascii="Times New Roman" w:hAnsi="Times New Roman" w:cs="Times New Roman"/>
-          <w:sz w:val="28"/>
-          <w:szCs w:val="28"/>
-        </w:rPr>
-        <w:fldChar w:fldCharType="begin"/>
-      </w:r>
-      <w:r>
-        <w:rPr>
-          <w:rFonts w:ascii="Times New Roman" w:hAnsi="Times New Roman" w:cs="Times New Roman"/>
-          <w:sz w:val="28"/>
-          <w:szCs w:val="28"/>
-        </w:rPr>
-        <w:instrText xml:space="preserve"> MERGEFIELD  totalcost  \* MERGEFORMAT </w:instrText>
-      </w:r>
-      <w:r>
-        <w:rPr>
-          <w:rFonts w:ascii="Times New Roman" w:hAnsi="Times New Roman" w:cs="Times New Roman"/>
-          <w:sz w:val="28"/>
-          <w:szCs w:val="28"/>
-        </w:rPr>
-        <w:fldChar w:fldCharType="separate"/>
-      </w:r>
-      <w:r>
-        <w:rPr>
-          <w:rFonts w:ascii="Times New Roman" w:hAnsi="Times New Roman" w:cs="Times New Roman"/>
-          <w:sz w:val="28"/>
-          <w:szCs w:val="28"/>
-        </w:rPr>
-        <w:t>«totalcost»</w:t>
-      </w:r>
-      <w:r>
-        <w:rPr>
-          <w:rFonts w:ascii="Times New Roman" w:hAnsi="Times New Roman" w:cs="Times New Roman"/>
-          <w:sz w:val="28"/>
-          <w:szCs w:val="28"/>
-        </w:rPr>
-        <w:fldChar w:fldCharType="end"/>
-      </w:r>
-    </w:p>
-    <w:p>
-      <w:pPr>
-        <w:rPr>
-          <w:rFonts w:ascii="Times New Roman" w:hAnsi="Times New Roman" w:cs="Times New Roman"/>
-          <w:sz w:val="28"/>
-          <w:szCs w:val="28"/>
+          <w:rFonts w:ascii="Century Gothic" w:hAnsi="Century Gothic"/>
         </w:rPr>
       </w:pPr>
     </w:p>
     <w:p>
       <w:pPr>
         <w:rPr>
-          <w:rFonts w:ascii="Times New Roman" w:hAnsi="Times New Roman" w:cs="Times New Roman"/>
+          <w:rFonts w:ascii="Century Gothic" w:hAnsi="Century Gothic" w:cs="Times New Roman"/>
           <w:b/>
           <w:bCs/>
           <w:sz w:val="28"/>
@@ -1346,28 +1289,27 @@
       </w:pPr>
       <w:r>
         <w:rPr>
-          <w:rFonts w:ascii="Times New Roman" w:hAnsi="Times New Roman" w:cs="Times New Roman"/>
+          <w:rFonts w:ascii="Century Gothic" w:hAnsi="Century Gothic" w:cs="Times New Roman"/>
           <w:b/>
           <w:bCs/>
           <w:sz w:val="28"/>
           <w:szCs w:val="28"/>
           <w:u w:val="single"/>
         </w:rPr>
-        <w:t>Terms &amp; Conditions</w:t>
+        <w:t>Total Cost by Category</w:t>
       </w:r>
     </w:p>
     <w:p>
       <w:pPr>
         <w:rPr>
-          <w:rFonts w:ascii="Times New Roman" w:hAnsi="Times New Roman" w:cs="Times New Roman"/>
-          <w:noProof/>
+          <w:rFonts w:ascii="Century Gothic" w:hAnsi="Century Gothic" w:cs="Times New Roman"/>
           <w:sz w:val="28"/>
           <w:szCs w:val="28"/>
         </w:rPr>
       </w:pPr>
       <w:r>
         <w:rPr>
-          <w:rFonts w:ascii="Times New Roman" w:hAnsi="Times New Roman" w:cs="Times New Roman"/>
+          <w:rFonts w:ascii="Century Gothic" w:hAnsi="Century Gothic" w:cs="Times New Roman"/>
           <w:sz w:val="28"/>
           <w:szCs w:val="28"/>
         </w:rPr>
@@ -1375,15 +1317,15 @@
       </w:r>
       <w:r>
         <w:rPr>
-          <w:rFonts w:ascii="Times New Roman" w:hAnsi="Times New Roman" w:cs="Times New Roman"/>
-          <w:sz w:val="28"/>
-          <w:szCs w:val="28"/>
-        </w:rPr>
-        <w:instrText xml:space="preserve"> MERGEFIELD  policy  \* MERGEFORMAT </w:instrText>
-      </w:r>
-      <w:r>
-        <w:rPr>
-          <w:rFonts w:ascii="Times New Roman" w:hAnsi="Times New Roman" w:cs="Times New Roman"/>
+          <w:rFonts w:ascii="Century Gothic" w:hAnsi="Century Gothic" w:cs="Times New Roman"/>
+          <w:sz w:val="28"/>
+          <w:szCs w:val="28"/>
+        </w:rPr>
+        <w:instrText xml:space="preserve"> MERGEFIELD  totalcost  \* MERGEFORMAT </w:instrText>
+      </w:r>
+      <w:r>
+        <w:rPr>
+          <w:rFonts w:ascii="Century Gothic" w:hAnsi="Century Gothic" w:cs="Times New Roman"/>
           <w:sz w:val="28"/>
           <w:szCs w:val="28"/>
         </w:rPr>
@@ -1391,17 +1333,15 @@
       </w:r>
       <w:r>
         <w:rPr>
-          <w:rFonts w:ascii="Times New Roman" w:hAnsi="Times New Roman" w:cs="Times New Roman"/>
-          <w:noProof/>
-          <w:sz w:val="28"/>
-          <w:szCs w:val="28"/>
-        </w:rPr>
-        <w:t>«policy»</w:t>
-      </w:r>
-      <w:r>
-        <w:rPr>
-          <w:rFonts w:ascii="Times New Roman" w:hAnsi="Times New Roman" w:cs="Times New Roman"/>
-          <w:noProof/>
+          <w:rFonts w:ascii="Century Gothic" w:hAnsi="Century Gothic" w:cs="Times New Roman"/>
+          <w:sz w:val="28"/>
+          <w:szCs w:val="28"/>
+        </w:rPr>
+        <w:t>«totalcost»</w:t>
+      </w:r>
+      <w:r>
+        <w:rPr>
+          <w:rFonts w:ascii="Century Gothic" w:hAnsi="Century Gothic" w:cs="Times New Roman"/>
           <w:sz w:val="28"/>
           <w:szCs w:val="28"/>
         </w:rPr>
@@ -1411,79 +1351,163 @@
     <w:p>
       <w:pPr>
         <w:rPr>
-          <w:rFonts w:ascii="Times New Roman" w:hAnsi="Times New Roman" w:cs="Times New Roman"/>
+          <w:rFonts w:ascii="Century Gothic" w:hAnsi="Century Gothic" w:cs="Times New Roman"/>
           <w:sz w:val="28"/>
           <w:szCs w:val="28"/>
         </w:rPr>
       </w:pPr>
-      <w:r>
-        <w:rPr>
-          <w:rFonts w:ascii="Times New Roman" w:hAnsi="Times New Roman" w:cs="Times New Roman"/>
-          <w:sz w:val="28"/>
-          <w:szCs w:val="28"/>
-        </w:rPr>
-        <w:lastRenderedPageBreak/>
-        <w:t>Participant/Representative Name: ____________________</w:t>
-      </w:r>
-      <w:r>
-        <w:rPr>
-          <w:rFonts w:ascii="Times New Roman" w:hAnsi="Times New Roman" w:cs="Times New Roman"/>
-          <w:sz w:val="28"/>
-          <w:szCs w:val="28"/>
-        </w:rPr>
-        <w:t>_____</w:t>
-      </w:r>
     </w:p>
     <w:p>
       <w:pPr>
         <w:rPr>
-          <w:rFonts w:ascii="Times New Roman" w:hAnsi="Times New Roman" w:cs="Times New Roman"/>
-          <w:sz w:val="28"/>
-          <w:szCs w:val="28"/>
+          <w:rFonts w:ascii="Century Gothic" w:hAnsi="Century Gothic" w:cs="Times New Roman"/>
+          <w:b/>
+          <w:bCs/>
+          <w:sz w:val="28"/>
+          <w:szCs w:val="28"/>
+          <w:u w:val="single"/>
         </w:rPr>
       </w:pPr>
       <w:r>
         <w:rPr>
-          <w:rFonts w:ascii="Times New Roman" w:hAnsi="Times New Roman" w:cs="Times New Roman"/>
-          <w:sz w:val="28"/>
-          <w:szCs w:val="28"/>
-        </w:rPr>
-        <w:t>Signature:</w:t>
-      </w:r>
-      <w:r>
-        <w:rPr>
-          <w:rFonts w:ascii="Times New Roman" w:hAnsi="Times New Roman" w:cs="Times New Roman"/>
-          <w:sz w:val="28"/>
-          <w:szCs w:val="28"/>
-        </w:rPr>
-        <w:t xml:space="preserve"> </w:t>
-      </w:r>
-      <w:r>
-        <w:rPr>
-          <w:rFonts w:ascii="Times New Roman" w:hAnsi="Times New Roman" w:cs="Times New Roman"/>
-          <w:sz w:val="28"/>
-          <w:szCs w:val="28"/>
-        </w:rPr>
-        <w:t>_________________________</w:t>
-      </w:r>
-      <w:r>
-        <w:rPr>
-          <w:rFonts w:ascii="Times New Roman" w:hAnsi="Times New Roman" w:cs="Times New Roman"/>
-          <w:sz w:val="28"/>
-          <w:szCs w:val="28"/>
-        </w:rPr>
-        <w:t>___________________</w:t>
+          <w:rFonts w:ascii="Century Gothic" w:hAnsi="Century Gothic" w:cs="Times New Roman"/>
+          <w:b/>
+          <w:bCs/>
+          <w:sz w:val="28"/>
+          <w:szCs w:val="28"/>
+          <w:u w:val="single"/>
+        </w:rPr>
+        <w:t>Terms &amp; Conditions</w:t>
       </w:r>
     </w:p>
     <w:p>
       <w:pPr>
         <w:rPr>
-          <w:rFonts w:ascii="Times New Roman" w:hAnsi="Times New Roman" w:cs="Times New Roman"/>
+          <w:rFonts w:ascii="Century Gothic" w:hAnsi="Century Gothic" w:cs="Times New Roman"/>
+          <w:noProof/>
+          <w:sz w:val="28"/>
+          <w:szCs w:val="28"/>
         </w:rPr>
       </w:pPr>
       <w:r>
         <w:rPr>
-          <w:rFonts w:ascii="Times New Roman" w:hAnsi="Times New Roman" w:cs="Times New Roman"/>
+          <w:rFonts w:ascii="Century Gothic" w:hAnsi="Century Gothic" w:cs="Times New Roman"/>
+          <w:sz w:val="28"/>
+          <w:szCs w:val="28"/>
+        </w:rPr>
+        <w:lastRenderedPageBreak/>
+        <w:fldChar w:fldCharType="begin"/>
+      </w:r>
+      <w:r>
+        <w:rPr>
+          <w:rFonts w:ascii="Century Gothic" w:hAnsi="Century Gothic" w:cs="Times New Roman"/>
+          <w:sz w:val="28"/>
+          <w:szCs w:val="28"/>
+        </w:rPr>
+        <w:instrText xml:space="preserve"> MERGEFIELD  policy  \* MERGEFORMAT </w:instrText>
+      </w:r>
+      <w:r>
+        <w:rPr>
+          <w:rFonts w:ascii="Century Gothic" w:hAnsi="Century Gothic" w:cs="Times New Roman"/>
+          <w:sz w:val="28"/>
+          <w:szCs w:val="28"/>
+        </w:rPr>
+        <w:fldChar w:fldCharType="separate"/>
+      </w:r>
+      <w:r>
+        <w:rPr>
+          <w:rFonts w:ascii="Century Gothic" w:hAnsi="Century Gothic" w:cs="Times New Roman"/>
+          <w:noProof/>
+          <w:sz w:val="28"/>
+          <w:szCs w:val="28"/>
+        </w:rPr>
+        <w:t>«policy»</w:t>
+      </w:r>
+      <w:r>
+        <w:rPr>
+          <w:rFonts w:ascii="Century Gothic" w:hAnsi="Century Gothic" w:cs="Times New Roman"/>
+          <w:noProof/>
+          <w:sz w:val="28"/>
+          <w:szCs w:val="28"/>
+        </w:rPr>
+        <w:fldChar w:fldCharType="end"/>
+      </w:r>
+    </w:p>
+    <w:p>
+      <w:pPr>
+        <w:rPr>
+          <w:rFonts w:ascii="Century Gothic" w:hAnsi="Century Gothic" w:cs="Times New Roman"/>
+          <w:sz w:val="28"/>
+          <w:szCs w:val="28"/>
+        </w:rPr>
+      </w:pPr>
+      <w:r>
+        <w:rPr>
+          <w:rFonts w:ascii="Century Gothic" w:hAnsi="Century Gothic" w:cs="Times New Roman"/>
+          <w:sz w:val="28"/>
+          <w:szCs w:val="28"/>
+        </w:rPr>
+        <w:t>Participant/Representative Name: ____________________</w:t>
+      </w:r>
+      <w:r>
+        <w:rPr>
+          <w:rFonts w:ascii="Century Gothic" w:hAnsi="Century Gothic" w:cs="Times New Roman"/>
+          <w:sz w:val="28"/>
+          <w:szCs w:val="28"/>
+        </w:rPr>
+        <w:t>_____</w:t>
+      </w:r>
+    </w:p>
+    <w:p>
+      <w:pPr>
+        <w:rPr>
+          <w:rFonts w:ascii="Century Gothic" w:hAnsi="Century Gothic" w:cs="Times New Roman"/>
+          <w:sz w:val="28"/>
+          <w:szCs w:val="28"/>
+        </w:rPr>
+      </w:pPr>
+      <w:r>
+        <w:rPr>
+          <w:rFonts w:ascii="Century Gothic" w:hAnsi="Century Gothic" w:cs="Times New Roman"/>
+          <w:sz w:val="28"/>
+          <w:szCs w:val="28"/>
+        </w:rPr>
+        <w:t>Signature:</w:t>
+      </w:r>
+      <w:r>
+        <w:rPr>
+          <w:rFonts w:ascii="Century Gothic" w:hAnsi="Century Gothic" w:cs="Times New Roman"/>
+          <w:sz w:val="28"/>
+          <w:szCs w:val="28"/>
+        </w:rPr>
+        <w:t xml:space="preserve"> </w:t>
+      </w:r>
+      <w:r>
+        <w:rPr>
+          <w:rFonts w:ascii="Century Gothic" w:hAnsi="Century Gothic" w:cs="Times New Roman"/>
+          <w:sz w:val="28"/>
+          <w:szCs w:val="28"/>
+        </w:rPr>
+        <w:t>_________________________</w:t>
+      </w:r>
+      <w:r>
+        <w:rPr>
+          <w:rFonts w:ascii="Century Gothic" w:hAnsi="Century Gothic" w:cs="Times New Roman"/>
+          <w:sz w:val="28"/>
+          <w:szCs w:val="28"/>
+        </w:rPr>
+        <w:t>___________________</w:t>
+      </w:r>
+    </w:p>
+    <w:p>
+      <w:pPr>
+        <w:rPr>
+          <w:rFonts w:ascii="Century Gothic" w:hAnsi="Century Gothic" w:cs="Times New Roman"/>
+        </w:rPr>
+      </w:pPr>
+      <w:r>
+        <w:rPr>
+          <w:rFonts w:ascii="Century Gothic" w:hAnsi="Century Gothic" w:cs="Times New Roman"/>
           <w:sz w:val="28"/>
           <w:szCs w:val="28"/>
         </w:rPr>
@@ -1491,7 +1515,7 @@
       </w:r>
       <w:r>
         <w:rPr>
-          <w:rFonts w:ascii="Times New Roman" w:hAnsi="Times New Roman" w:cs="Times New Roman"/>
+          <w:rFonts w:ascii="Century Gothic" w:hAnsi="Century Gothic" w:cs="Times New Roman"/>
           <w:sz w:val="28"/>
           <w:szCs w:val="28"/>
         </w:rPr>
@@ -1500,7 +1524,7 @@
       </w:r>
       <w:r>
         <w:rPr>
-          <w:rFonts w:ascii="Times New Roman" w:hAnsi="Times New Roman" w:cs="Times New Roman"/>
+          <w:rFonts w:ascii="Century Gothic" w:hAnsi="Century Gothic" w:cs="Times New Roman"/>
           <w:sz w:val="28"/>
           <w:szCs w:val="28"/>
         </w:rPr>
@@ -1508,19 +1532,19 @@
       </w:r>
       <w:r>
         <w:rPr>
-          <w:rFonts w:ascii="Times New Roman" w:hAnsi="Times New Roman" w:cs="Times New Roman"/>
+          <w:rFonts w:ascii="Century Gothic" w:hAnsi="Century Gothic" w:cs="Times New Roman"/>
         </w:rPr>
         <w:tab/>
       </w:r>
       <w:r>
         <w:rPr>
-          <w:rFonts w:ascii="Times New Roman" w:hAnsi="Times New Roman" w:cs="Times New Roman"/>
+          <w:rFonts w:ascii="Century Gothic" w:hAnsi="Century Gothic" w:cs="Times New Roman"/>
         </w:rPr>
         <w:tab/>
       </w:r>
       <w:r>
         <w:rPr>
-          <w:rFonts w:ascii="Times New Roman" w:hAnsi="Times New Roman" w:cs="Times New Roman"/>
+          <w:rFonts w:ascii="Century Gothic" w:hAnsi="Century Gothic" w:cs="Times New Roman"/>
         </w:rPr>
         <w:tab/>
       </w:r>

</xml_diff>

<commit_message>
change font to 12 and date format updated
</commit_message>
<xml_diff>
--- a/WordTemplate.docx
+++ b/WordTemplate.docx
@@ -79,8 +79,8 @@
           <w:rFonts w:ascii="Century Gothic" w:eastAsia="Algerian" w:hAnsi="Century Gothic" w:cs="Times New Roman"/>
           <w:b/>
           <w:bCs/>
-          <w:sz w:val="32"/>
-          <w:szCs w:val="32"/>
+          <w:sz w:val="28"/>
+          <w:szCs w:val="28"/>
           <w:u w:val="single"/>
         </w:rPr>
       </w:pPr>
@@ -89,8 +89,8 @@
           <w:rFonts w:ascii="Century Gothic" w:eastAsia="Algerian" w:hAnsi="Century Gothic" w:cs="Times New Roman"/>
           <w:b/>
           <w:bCs/>
-          <w:sz w:val="32"/>
-          <w:szCs w:val="32"/>
+          <w:sz w:val="28"/>
+          <w:szCs w:val="28"/>
           <w:u w:val="single"/>
         </w:rPr>
         <w:t>Schedule of Services</w:t>
@@ -107,47 +107,47 @@
       <w:pPr>
         <w:rPr>
           <w:rFonts w:ascii="Century Gothic" w:hAnsi="Century Gothic" w:cs="Times New Roman"/>
-          <w:sz w:val="28"/>
-          <w:szCs w:val="28"/>
+          <w:sz w:val="24"/>
+          <w:szCs w:val="24"/>
         </w:rPr>
       </w:pPr>
       <w:r>
         <w:rPr>
           <w:rFonts w:ascii="Century Gothic" w:hAnsi="Century Gothic" w:cs="Times New Roman"/>
-          <w:sz w:val="28"/>
-          <w:szCs w:val="28"/>
+          <w:sz w:val="24"/>
+          <w:szCs w:val="24"/>
         </w:rPr>
         <w:t>Participant Name:</w:t>
       </w:r>
       <w:r>
         <w:rPr>
           <w:rFonts w:ascii="Century Gothic" w:hAnsi="Century Gothic" w:cs="Times New Roman"/>
-          <w:sz w:val="28"/>
-          <w:szCs w:val="28"/>
+          <w:sz w:val="24"/>
+          <w:szCs w:val="24"/>
         </w:rPr>
         <w:t xml:space="preserve">  </w:t>
       </w:r>
       <w:r>
         <w:rPr>
           <w:rFonts w:ascii="Century Gothic" w:hAnsi="Century Gothic" w:cs="Times New Roman"/>
-          <w:sz w:val="28"/>
-          <w:szCs w:val="28"/>
+          <w:sz w:val="24"/>
+          <w:szCs w:val="24"/>
         </w:rPr>
         <w:fldChar w:fldCharType="begin"/>
       </w:r>
       <w:r>
         <w:rPr>
           <w:rFonts w:ascii="Century Gothic" w:hAnsi="Century Gothic" w:cs="Times New Roman"/>
-          <w:sz w:val="28"/>
-          <w:szCs w:val="28"/>
+          <w:sz w:val="24"/>
+          <w:szCs w:val="24"/>
         </w:rPr>
         <w:instrText xml:space="preserve"> MERGEFIELD  name  \* MERGEFORMAT </w:instrText>
       </w:r>
       <w:r>
         <w:rPr>
           <w:rFonts w:ascii="Century Gothic" w:hAnsi="Century Gothic" w:cs="Times New Roman"/>
-          <w:sz w:val="28"/>
-          <w:szCs w:val="28"/>
+          <w:sz w:val="24"/>
+          <w:szCs w:val="24"/>
         </w:rPr>
         <w:fldChar w:fldCharType="separate"/>
       </w:r>
@@ -155,16 +155,16 @@
         <w:rPr>
           <w:rFonts w:ascii="Century Gothic" w:hAnsi="Century Gothic" w:cs="Times New Roman"/>
           <w:noProof/>
-          <w:sz w:val="28"/>
-          <w:szCs w:val="28"/>
+          <w:sz w:val="24"/>
+          <w:szCs w:val="24"/>
         </w:rPr>
         <w:t>«name»</w:t>
       </w:r>
       <w:r>
         <w:rPr>
           <w:rFonts w:ascii="Century Gothic" w:hAnsi="Century Gothic" w:cs="Times New Roman"/>
-          <w:sz w:val="28"/>
-          <w:szCs w:val="28"/>
+          <w:sz w:val="24"/>
+          <w:szCs w:val="24"/>
         </w:rPr>
         <w:fldChar w:fldCharType="end"/>
       </w:r>
@@ -174,63 +174,63 @@
         <w:jc w:val="both"/>
         <w:rPr>
           <w:rFonts w:ascii="Century Gothic" w:hAnsi="Century Gothic" w:cs="Times New Roman"/>
-          <w:sz w:val="28"/>
-          <w:szCs w:val="28"/>
+          <w:sz w:val="24"/>
+          <w:szCs w:val="24"/>
         </w:rPr>
       </w:pPr>
       <w:r>
         <w:rPr>
           <w:rFonts w:ascii="Century Gothic" w:hAnsi="Century Gothic" w:cs="Times New Roman"/>
-          <w:sz w:val="28"/>
-          <w:szCs w:val="28"/>
+          <w:sz w:val="24"/>
+          <w:szCs w:val="24"/>
         </w:rPr>
         <w:t xml:space="preserve">NDIS </w:t>
       </w:r>
       <w:r>
         <w:rPr>
           <w:rFonts w:ascii="Century Gothic" w:hAnsi="Century Gothic" w:cs="Times New Roman"/>
-          <w:sz w:val="28"/>
-          <w:szCs w:val="28"/>
+          <w:sz w:val="24"/>
+          <w:szCs w:val="24"/>
         </w:rPr>
         <w:t>N</w:t>
       </w:r>
       <w:r>
         <w:rPr>
           <w:rFonts w:ascii="Century Gothic" w:hAnsi="Century Gothic" w:cs="Times New Roman"/>
-          <w:sz w:val="28"/>
-          <w:szCs w:val="28"/>
+          <w:sz w:val="24"/>
+          <w:szCs w:val="24"/>
         </w:rPr>
         <w:t xml:space="preserve">umber:    </w:t>
       </w:r>
       <w:r>
         <w:rPr>
           <w:rFonts w:ascii="Century Gothic" w:hAnsi="Century Gothic" w:cs="Times New Roman"/>
-          <w:sz w:val="28"/>
-          <w:szCs w:val="28"/>
+          <w:sz w:val="24"/>
+          <w:szCs w:val="24"/>
         </w:rPr>
         <w:tab/>
       </w:r>
       <w:r>
         <w:rPr>
           <w:rFonts w:ascii="Century Gothic" w:hAnsi="Century Gothic" w:cs="Times New Roman"/>
-          <w:sz w:val="28"/>
-          <w:szCs w:val="28"/>
+          <w:sz w:val="24"/>
+          <w:szCs w:val="24"/>
         </w:rPr>
         <w:fldChar w:fldCharType="begin"/>
       </w:r>
       <w:r>
         <w:rPr>
           <w:rFonts w:ascii="Century Gothic" w:hAnsi="Century Gothic" w:cs="Times New Roman"/>
-          <w:sz w:val="28"/>
-          <w:szCs w:val="28"/>
+          <w:sz w:val="24"/>
+          <w:szCs w:val="24"/>
         </w:rPr>
         <w:instrText xml:space="preserve"> MERGEFIELD  ndis  \* MERGEFORMAT </w:instrText>
       </w:r>
       <w:r>
         <w:rPr>
           <w:rFonts w:ascii="Century Gothic" w:hAnsi="Century Gothic" w:cs="Times New Roman"/>
-          <w:sz w:val="28"/>
-          <w:szCs w:val="28"/>
+          <w:sz w:val="24"/>
+          <w:szCs w:val="24"/>
         </w:rPr>
         <w:fldChar w:fldCharType="separate"/>
       </w:r>
@@ -238,16 +238,16 @@
         <w:rPr>
           <w:rFonts w:ascii="Century Gothic" w:hAnsi="Century Gothic" w:cs="Times New Roman"/>
           <w:noProof/>
-          <w:sz w:val="28"/>
-          <w:szCs w:val="28"/>
+          <w:sz w:val="24"/>
+          <w:szCs w:val="24"/>
         </w:rPr>
         <w:t>«ndis»</w:t>
       </w:r>
       <w:r>
         <w:rPr>
           <w:rFonts w:ascii="Century Gothic" w:hAnsi="Century Gothic" w:cs="Times New Roman"/>
-          <w:sz w:val="28"/>
-          <w:szCs w:val="28"/>
+          <w:sz w:val="24"/>
+          <w:szCs w:val="24"/>
         </w:rPr>
         <w:fldChar w:fldCharType="end"/>
       </w:r>
@@ -257,47 +257,47 @@
         <w:jc w:val="both"/>
         <w:rPr>
           <w:rFonts w:ascii="Century Gothic" w:hAnsi="Century Gothic" w:cs="Times New Roman"/>
-          <w:sz w:val="28"/>
-          <w:szCs w:val="28"/>
+          <w:sz w:val="24"/>
+          <w:szCs w:val="24"/>
         </w:rPr>
       </w:pPr>
       <w:r>
         <w:rPr>
           <w:rFonts w:ascii="Century Gothic" w:hAnsi="Century Gothic" w:cs="Times New Roman"/>
-          <w:sz w:val="28"/>
-          <w:szCs w:val="28"/>
+          <w:sz w:val="24"/>
+          <w:szCs w:val="24"/>
         </w:rPr>
         <w:t>SOS Prepared By:</w:t>
       </w:r>
       <w:r>
         <w:rPr>
           <w:rFonts w:ascii="Century Gothic" w:hAnsi="Century Gothic" w:cs="Times New Roman"/>
-          <w:sz w:val="28"/>
-          <w:szCs w:val="28"/>
+          <w:sz w:val="24"/>
+          <w:szCs w:val="24"/>
         </w:rPr>
         <w:tab/>
       </w:r>
       <w:r>
         <w:rPr>
           <w:rFonts w:ascii="Century Gothic" w:hAnsi="Century Gothic" w:cs="Times New Roman"/>
-          <w:sz w:val="28"/>
-          <w:szCs w:val="28"/>
+          <w:sz w:val="24"/>
+          <w:szCs w:val="24"/>
         </w:rPr>
         <w:fldChar w:fldCharType="begin"/>
       </w:r>
       <w:r>
         <w:rPr>
           <w:rFonts w:ascii="Century Gothic" w:hAnsi="Century Gothic" w:cs="Times New Roman"/>
-          <w:sz w:val="28"/>
-          <w:szCs w:val="28"/>
+          <w:sz w:val="24"/>
+          <w:szCs w:val="24"/>
         </w:rPr>
         <w:instrText xml:space="preserve"> MERGEFIELD  sos  \* MERGEFORMAT </w:instrText>
       </w:r>
       <w:r>
         <w:rPr>
           <w:rFonts w:ascii="Century Gothic" w:hAnsi="Century Gothic" w:cs="Times New Roman"/>
-          <w:sz w:val="28"/>
-          <w:szCs w:val="28"/>
+          <w:sz w:val="24"/>
+          <w:szCs w:val="24"/>
         </w:rPr>
         <w:fldChar w:fldCharType="separate"/>
       </w:r>
@@ -305,48 +305,48 @@
         <w:rPr>
           <w:rFonts w:ascii="Century Gothic" w:hAnsi="Century Gothic" w:cs="Times New Roman"/>
           <w:noProof/>
-          <w:sz w:val="28"/>
-          <w:szCs w:val="28"/>
+          <w:sz w:val="24"/>
+          <w:szCs w:val="24"/>
         </w:rPr>
         <w:t>«sos»</w:t>
       </w:r>
       <w:r>
         <w:rPr>
           <w:rFonts w:ascii="Century Gothic" w:hAnsi="Century Gothic" w:cs="Times New Roman"/>
-          <w:sz w:val="28"/>
-          <w:szCs w:val="28"/>
+          <w:sz w:val="24"/>
+          <w:szCs w:val="24"/>
         </w:rPr>
         <w:fldChar w:fldCharType="end"/>
       </w:r>
       <w:r>
         <w:rPr>
           <w:rFonts w:ascii="Century Gothic" w:hAnsi="Century Gothic" w:cs="Times New Roman"/>
-          <w:sz w:val="28"/>
-          <w:szCs w:val="28"/>
+          <w:sz w:val="24"/>
+          <w:szCs w:val="24"/>
         </w:rPr>
         <w:tab/>
       </w:r>
       <w:r>
         <w:rPr>
           <w:rFonts w:ascii="Century Gothic" w:hAnsi="Century Gothic" w:cs="Times New Roman"/>
-          <w:sz w:val="28"/>
-          <w:szCs w:val="28"/>
+          <w:sz w:val="24"/>
+          <w:szCs w:val="24"/>
         </w:rPr>
         <w:tab/>
       </w:r>
       <w:r>
         <w:rPr>
           <w:rFonts w:ascii="Century Gothic" w:hAnsi="Century Gothic" w:cs="Times New Roman"/>
-          <w:sz w:val="28"/>
-          <w:szCs w:val="28"/>
+          <w:sz w:val="24"/>
+          <w:szCs w:val="24"/>
         </w:rPr>
         <w:tab/>
       </w:r>
       <w:r>
         <w:rPr>
           <w:rFonts w:ascii="Century Gothic" w:hAnsi="Century Gothic" w:cs="Times New Roman"/>
-          <w:sz w:val="28"/>
-          <w:szCs w:val="28"/>
+          <w:sz w:val="24"/>
+          <w:szCs w:val="24"/>
         </w:rPr>
         <w:t xml:space="preserve">      </w:t>
       </w:r>
@@ -356,47 +356,47 @@
         <w:jc w:val="both"/>
         <w:rPr>
           <w:rFonts w:ascii="Century Gothic" w:hAnsi="Century Gothic" w:cs="Times New Roman"/>
-          <w:sz w:val="28"/>
-          <w:szCs w:val="28"/>
+          <w:sz w:val="24"/>
+          <w:szCs w:val="24"/>
         </w:rPr>
       </w:pPr>
       <w:r>
         <w:rPr>
           <w:rFonts w:ascii="Century Gothic" w:hAnsi="Century Gothic" w:cs="Times New Roman"/>
-          <w:sz w:val="28"/>
-          <w:szCs w:val="28"/>
+          <w:sz w:val="24"/>
+          <w:szCs w:val="24"/>
         </w:rPr>
         <w:t>Plan Duration:</w:t>
       </w:r>
       <w:r>
         <w:rPr>
           <w:rFonts w:ascii="Century Gothic" w:hAnsi="Century Gothic" w:cs="Times New Roman"/>
-          <w:sz w:val="28"/>
-          <w:szCs w:val="28"/>
+          <w:sz w:val="24"/>
+          <w:szCs w:val="24"/>
         </w:rPr>
         <w:t xml:space="preserve">  </w:t>
       </w:r>
       <w:r>
         <w:rPr>
           <w:rFonts w:ascii="Century Gothic" w:hAnsi="Century Gothic" w:cs="Times New Roman"/>
-          <w:sz w:val="28"/>
-          <w:szCs w:val="28"/>
+          <w:sz w:val="24"/>
+          <w:szCs w:val="24"/>
         </w:rPr>
         <w:fldChar w:fldCharType="begin"/>
       </w:r>
       <w:r>
         <w:rPr>
           <w:rFonts w:ascii="Century Gothic" w:hAnsi="Century Gothic" w:cs="Times New Roman"/>
-          <w:sz w:val="28"/>
-          <w:szCs w:val="28"/>
+          <w:sz w:val="24"/>
+          <w:szCs w:val="24"/>
         </w:rPr>
         <w:instrText xml:space="preserve"> MERGEFIELD  duration  \* MERGEFORMAT </w:instrText>
       </w:r>
       <w:r>
         <w:rPr>
           <w:rFonts w:ascii="Century Gothic" w:hAnsi="Century Gothic" w:cs="Times New Roman"/>
-          <w:sz w:val="28"/>
-          <w:szCs w:val="28"/>
+          <w:sz w:val="24"/>
+          <w:szCs w:val="24"/>
         </w:rPr>
         <w:fldChar w:fldCharType="separate"/>
       </w:r>
@@ -404,64 +404,64 @@
         <w:rPr>
           <w:rFonts w:ascii="Century Gothic" w:hAnsi="Century Gothic" w:cs="Times New Roman"/>
           <w:noProof/>
-          <w:sz w:val="28"/>
-          <w:szCs w:val="28"/>
+          <w:sz w:val="24"/>
+          <w:szCs w:val="24"/>
         </w:rPr>
         <w:t>«duration»</w:t>
       </w:r>
       <w:r>
         <w:rPr>
           <w:rFonts w:ascii="Century Gothic" w:hAnsi="Century Gothic" w:cs="Times New Roman"/>
-          <w:sz w:val="28"/>
-          <w:szCs w:val="28"/>
+          <w:sz w:val="24"/>
+          <w:szCs w:val="24"/>
         </w:rPr>
         <w:fldChar w:fldCharType="end"/>
       </w:r>
       <w:r>
         <w:rPr>
           <w:rFonts w:ascii="Century Gothic" w:hAnsi="Century Gothic" w:cs="Times New Roman"/>
-          <w:sz w:val="28"/>
-          <w:szCs w:val="28"/>
+          <w:sz w:val="24"/>
+          <w:szCs w:val="24"/>
         </w:rPr>
         <w:tab/>
       </w:r>
       <w:r>
         <w:rPr>
           <w:rFonts w:ascii="Century Gothic" w:hAnsi="Century Gothic" w:cs="Times New Roman"/>
-          <w:sz w:val="28"/>
-          <w:szCs w:val="28"/>
+          <w:sz w:val="24"/>
+          <w:szCs w:val="24"/>
         </w:rPr>
         <w:tab/>
       </w:r>
       <w:r>
         <w:rPr>
           <w:rFonts w:ascii="Century Gothic" w:hAnsi="Century Gothic" w:cs="Times New Roman"/>
-          <w:sz w:val="28"/>
-          <w:szCs w:val="28"/>
+          <w:sz w:val="24"/>
+          <w:szCs w:val="24"/>
         </w:rPr>
         <w:t xml:space="preserve">Start Date: </w:t>
       </w:r>
       <w:r>
         <w:rPr>
           <w:rFonts w:ascii="Century Gothic" w:hAnsi="Century Gothic" w:cs="Times New Roman"/>
-          <w:sz w:val="28"/>
-          <w:szCs w:val="28"/>
+          <w:sz w:val="24"/>
+          <w:szCs w:val="24"/>
         </w:rPr>
         <w:fldChar w:fldCharType="begin"/>
       </w:r>
       <w:r>
         <w:rPr>
           <w:rFonts w:ascii="Century Gothic" w:hAnsi="Century Gothic" w:cs="Times New Roman"/>
-          <w:sz w:val="28"/>
-          <w:szCs w:val="28"/>
+          <w:sz w:val="24"/>
+          <w:szCs w:val="24"/>
         </w:rPr>
         <w:instrText xml:space="preserve"> MERGEFIELD  start  \* MERGEFORMAT </w:instrText>
       </w:r>
       <w:r>
         <w:rPr>
           <w:rFonts w:ascii="Century Gothic" w:hAnsi="Century Gothic" w:cs="Times New Roman"/>
-          <w:sz w:val="28"/>
-          <w:szCs w:val="28"/>
+          <w:sz w:val="24"/>
+          <w:szCs w:val="24"/>
         </w:rPr>
         <w:fldChar w:fldCharType="separate"/>
       </w:r>
@@ -469,72 +469,72 @@
         <w:rPr>
           <w:rFonts w:ascii="Century Gothic" w:hAnsi="Century Gothic" w:cs="Times New Roman"/>
           <w:noProof/>
-          <w:sz w:val="28"/>
-          <w:szCs w:val="28"/>
+          <w:sz w:val="24"/>
+          <w:szCs w:val="24"/>
         </w:rPr>
         <w:t>«start»</w:t>
       </w:r>
       <w:r>
         <w:rPr>
           <w:rFonts w:ascii="Century Gothic" w:hAnsi="Century Gothic" w:cs="Times New Roman"/>
-          <w:sz w:val="28"/>
-          <w:szCs w:val="28"/>
+          <w:sz w:val="24"/>
+          <w:szCs w:val="24"/>
         </w:rPr>
         <w:fldChar w:fldCharType="end"/>
       </w:r>
       <w:r>
         <w:rPr>
           <w:rFonts w:ascii="Century Gothic" w:hAnsi="Century Gothic" w:cs="Times New Roman"/>
-          <w:sz w:val="28"/>
-          <w:szCs w:val="28"/>
+          <w:sz w:val="24"/>
+          <w:szCs w:val="24"/>
         </w:rPr>
         <w:tab/>
       </w:r>
       <w:r>
         <w:rPr>
           <w:rFonts w:ascii="Century Gothic" w:hAnsi="Century Gothic" w:cs="Times New Roman"/>
-          <w:sz w:val="28"/>
-          <w:szCs w:val="28"/>
+          <w:sz w:val="24"/>
+          <w:szCs w:val="24"/>
         </w:rPr>
         <w:t xml:space="preserve">        </w:t>
       </w:r>
       <w:r>
         <w:rPr>
           <w:rFonts w:ascii="Century Gothic" w:hAnsi="Century Gothic" w:cs="Times New Roman"/>
-          <w:sz w:val="28"/>
-          <w:szCs w:val="28"/>
+          <w:sz w:val="24"/>
+          <w:szCs w:val="24"/>
         </w:rPr>
         <w:t>End Date:</w:t>
       </w:r>
       <w:r>
         <w:rPr>
           <w:rFonts w:ascii="Century Gothic" w:hAnsi="Century Gothic" w:cs="Times New Roman"/>
-          <w:sz w:val="28"/>
-          <w:szCs w:val="28"/>
+          <w:sz w:val="24"/>
+          <w:szCs w:val="24"/>
         </w:rPr>
         <w:t xml:space="preserve"> </w:t>
       </w:r>
       <w:r>
         <w:rPr>
           <w:rFonts w:ascii="Century Gothic" w:hAnsi="Century Gothic" w:cs="Times New Roman"/>
-          <w:sz w:val="28"/>
-          <w:szCs w:val="28"/>
+          <w:sz w:val="24"/>
+          <w:szCs w:val="24"/>
         </w:rPr>
         <w:fldChar w:fldCharType="begin"/>
       </w:r>
       <w:r>
         <w:rPr>
           <w:rFonts w:ascii="Century Gothic" w:hAnsi="Century Gothic" w:cs="Times New Roman"/>
-          <w:sz w:val="28"/>
-          <w:szCs w:val="28"/>
+          <w:sz w:val="24"/>
+          <w:szCs w:val="24"/>
         </w:rPr>
         <w:instrText xml:space="preserve"> MERGEFIELD  end  \* MERGEFORMAT </w:instrText>
       </w:r>
       <w:r>
         <w:rPr>
           <w:rFonts w:ascii="Century Gothic" w:hAnsi="Century Gothic" w:cs="Times New Roman"/>
-          <w:sz w:val="28"/>
-          <w:szCs w:val="28"/>
+          <w:sz w:val="24"/>
+          <w:szCs w:val="24"/>
         </w:rPr>
         <w:fldChar w:fldCharType="separate"/>
       </w:r>
@@ -542,16 +542,16 @@
         <w:rPr>
           <w:rFonts w:ascii="Century Gothic" w:hAnsi="Century Gothic" w:cs="Times New Roman"/>
           <w:noProof/>
-          <w:sz w:val="28"/>
-          <w:szCs w:val="28"/>
+          <w:sz w:val="24"/>
+          <w:szCs w:val="24"/>
         </w:rPr>
         <w:t>«end»</w:t>
       </w:r>
       <w:r>
         <w:rPr>
           <w:rFonts w:ascii="Century Gothic" w:hAnsi="Century Gothic" w:cs="Times New Roman"/>
-          <w:sz w:val="28"/>
-          <w:szCs w:val="28"/>
+          <w:sz w:val="24"/>
+          <w:szCs w:val="24"/>
         </w:rPr>
         <w:fldChar w:fldCharType="end"/>
       </w:r>
@@ -563,47 +563,47 @@
         <w:jc w:val="both"/>
         <w:rPr>
           <w:rFonts w:ascii="Century Gothic" w:hAnsi="Century Gothic" w:cs="Times New Roman"/>
-          <w:sz w:val="28"/>
-          <w:szCs w:val="28"/>
+          <w:sz w:val="24"/>
+          <w:szCs w:val="24"/>
         </w:rPr>
       </w:pPr>
       <w:r>
         <w:rPr>
           <w:rFonts w:ascii="Century Gothic" w:hAnsi="Century Gothic" w:cs="Times New Roman"/>
-          <w:sz w:val="28"/>
-          <w:szCs w:val="28"/>
+          <w:sz w:val="24"/>
+          <w:szCs w:val="24"/>
         </w:rPr>
         <w:t>Date:</w:t>
       </w:r>
       <w:r>
         <w:rPr>
           <w:rFonts w:ascii="Century Gothic" w:hAnsi="Century Gothic" w:cs="Times New Roman"/>
-          <w:sz w:val="28"/>
-          <w:szCs w:val="28"/>
+          <w:sz w:val="24"/>
+          <w:szCs w:val="24"/>
         </w:rPr>
         <w:t xml:space="preserve"> </w:t>
       </w:r>
       <w:r>
         <w:rPr>
           <w:rFonts w:ascii="Century Gothic" w:hAnsi="Century Gothic" w:cs="Times New Roman"/>
-          <w:sz w:val="28"/>
-          <w:szCs w:val="28"/>
+          <w:sz w:val="24"/>
+          <w:szCs w:val="24"/>
         </w:rPr>
         <w:fldChar w:fldCharType="begin"/>
       </w:r>
       <w:r>
         <w:rPr>
           <w:rFonts w:ascii="Century Gothic" w:hAnsi="Century Gothic" w:cs="Times New Roman"/>
-          <w:sz w:val="28"/>
-          <w:szCs w:val="28"/>
+          <w:sz w:val="24"/>
+          <w:szCs w:val="24"/>
         </w:rPr>
         <w:instrText xml:space="preserve"> MERGEFIELD  today  \* MERGEFORMAT </w:instrText>
       </w:r>
       <w:r>
         <w:rPr>
           <w:rFonts w:ascii="Century Gothic" w:hAnsi="Century Gothic" w:cs="Times New Roman"/>
-          <w:sz w:val="28"/>
-          <w:szCs w:val="28"/>
+          <w:sz w:val="24"/>
+          <w:szCs w:val="24"/>
         </w:rPr>
         <w:fldChar w:fldCharType="separate"/>
       </w:r>
@@ -611,16 +611,16 @@
         <w:rPr>
           <w:rFonts w:ascii="Century Gothic" w:hAnsi="Century Gothic" w:cs="Times New Roman"/>
           <w:noProof/>
-          <w:sz w:val="28"/>
-          <w:szCs w:val="28"/>
+          <w:sz w:val="24"/>
+          <w:szCs w:val="24"/>
         </w:rPr>
         <w:t>«today»</w:t>
       </w:r>
       <w:r>
         <w:rPr>
           <w:rFonts w:ascii="Century Gothic" w:hAnsi="Century Gothic" w:cs="Times New Roman"/>
-          <w:sz w:val="28"/>
-          <w:szCs w:val="28"/>
+          <w:sz w:val="24"/>
+          <w:szCs w:val="24"/>
         </w:rPr>
         <w:fldChar w:fldCharType="end"/>
       </w:r>
@@ -1282,8 +1282,8 @@
           <w:rFonts w:ascii="Century Gothic" w:hAnsi="Century Gothic" w:cs="Times New Roman"/>
           <w:b/>
           <w:bCs/>
-          <w:sz w:val="28"/>
-          <w:szCs w:val="28"/>
+          <w:sz w:val="24"/>
+          <w:szCs w:val="24"/>
           <w:u w:val="single"/>
         </w:rPr>
       </w:pPr>
@@ -1292,8 +1292,8 @@
           <w:rFonts w:ascii="Century Gothic" w:hAnsi="Century Gothic" w:cs="Times New Roman"/>
           <w:b/>
           <w:bCs/>
-          <w:sz w:val="28"/>
-          <w:szCs w:val="28"/>
+          <w:sz w:val="24"/>
+          <w:szCs w:val="24"/>
           <w:u w:val="single"/>
         </w:rPr>
         <w:t>Total Cost by Category</w:t>
@@ -1303,47 +1303,47 @@
       <w:pPr>
         <w:rPr>
           <w:rFonts w:ascii="Century Gothic" w:hAnsi="Century Gothic" w:cs="Times New Roman"/>
-          <w:sz w:val="28"/>
-          <w:szCs w:val="28"/>
+          <w:sz w:val="24"/>
+          <w:szCs w:val="24"/>
         </w:rPr>
       </w:pPr>
       <w:r>
         <w:rPr>
           <w:rFonts w:ascii="Century Gothic" w:hAnsi="Century Gothic" w:cs="Times New Roman"/>
-          <w:sz w:val="28"/>
-          <w:szCs w:val="28"/>
+          <w:sz w:val="24"/>
+          <w:szCs w:val="24"/>
         </w:rPr>
         <w:fldChar w:fldCharType="begin"/>
       </w:r>
       <w:r>
         <w:rPr>
           <w:rFonts w:ascii="Century Gothic" w:hAnsi="Century Gothic" w:cs="Times New Roman"/>
-          <w:sz w:val="28"/>
-          <w:szCs w:val="28"/>
+          <w:sz w:val="24"/>
+          <w:szCs w:val="24"/>
         </w:rPr>
         <w:instrText xml:space="preserve"> MERGEFIELD  totalcost  \* MERGEFORMAT </w:instrText>
       </w:r>
       <w:r>
         <w:rPr>
           <w:rFonts w:ascii="Century Gothic" w:hAnsi="Century Gothic" w:cs="Times New Roman"/>
-          <w:sz w:val="28"/>
-          <w:szCs w:val="28"/>
+          <w:sz w:val="24"/>
+          <w:szCs w:val="24"/>
         </w:rPr>
         <w:fldChar w:fldCharType="separate"/>
       </w:r>
       <w:r>
         <w:rPr>
           <w:rFonts w:ascii="Century Gothic" w:hAnsi="Century Gothic" w:cs="Times New Roman"/>
-          <w:sz w:val="28"/>
-          <w:szCs w:val="28"/>
+          <w:sz w:val="24"/>
+          <w:szCs w:val="24"/>
         </w:rPr>
         <w:t>«totalcost»</w:t>
       </w:r>
       <w:r>
         <w:rPr>
           <w:rFonts w:ascii="Century Gothic" w:hAnsi="Century Gothic" w:cs="Times New Roman"/>
-          <w:sz w:val="28"/>
-          <w:szCs w:val="28"/>
+          <w:sz w:val="24"/>
+          <w:szCs w:val="24"/>
         </w:rPr>
         <w:fldChar w:fldCharType="end"/>
       </w:r>
@@ -1352,8 +1352,8 @@
       <w:pPr>
         <w:rPr>
           <w:rFonts w:ascii="Century Gothic" w:hAnsi="Century Gothic" w:cs="Times New Roman"/>
-          <w:sz w:val="28"/>
-          <w:szCs w:val="28"/>
+          <w:sz w:val="24"/>
+          <w:szCs w:val="24"/>
         </w:rPr>
       </w:pPr>
     </w:p>
@@ -1363,8 +1363,8 @@
           <w:rFonts w:ascii="Century Gothic" w:hAnsi="Century Gothic" w:cs="Times New Roman"/>
           <w:b/>
           <w:bCs/>
-          <w:sz w:val="28"/>
-          <w:szCs w:val="28"/>
+          <w:sz w:val="24"/>
+          <w:szCs w:val="24"/>
           <w:u w:val="single"/>
         </w:rPr>
       </w:pPr>
@@ -1373,8 +1373,8 @@
           <w:rFonts w:ascii="Century Gothic" w:hAnsi="Century Gothic" w:cs="Times New Roman"/>
           <w:b/>
           <w:bCs/>
-          <w:sz w:val="28"/>
-          <w:szCs w:val="28"/>
+          <w:sz w:val="24"/>
+          <w:szCs w:val="24"/>
           <w:u w:val="single"/>
         </w:rPr>
         <w:t>Terms &amp; Conditions</w:t>
@@ -1385,32 +1385,31 @@
         <w:rPr>
           <w:rFonts w:ascii="Century Gothic" w:hAnsi="Century Gothic" w:cs="Times New Roman"/>
           <w:noProof/>
-          <w:sz w:val="28"/>
-          <w:szCs w:val="28"/>
+          <w:sz w:val="24"/>
+          <w:szCs w:val="24"/>
         </w:rPr>
       </w:pPr>
       <w:r>
         <w:rPr>
           <w:rFonts w:ascii="Century Gothic" w:hAnsi="Century Gothic" w:cs="Times New Roman"/>
-          <w:sz w:val="28"/>
-          <w:szCs w:val="28"/>
-        </w:rPr>
-        <w:lastRenderedPageBreak/>
+          <w:sz w:val="24"/>
+          <w:szCs w:val="24"/>
+        </w:rPr>
         <w:fldChar w:fldCharType="begin"/>
       </w:r>
       <w:r>
         <w:rPr>
           <w:rFonts w:ascii="Century Gothic" w:hAnsi="Century Gothic" w:cs="Times New Roman"/>
-          <w:sz w:val="28"/>
-          <w:szCs w:val="28"/>
+          <w:sz w:val="24"/>
+          <w:szCs w:val="24"/>
         </w:rPr>
         <w:instrText xml:space="preserve"> MERGEFIELD  policy  \* MERGEFORMAT </w:instrText>
       </w:r>
       <w:r>
         <w:rPr>
           <w:rFonts w:ascii="Century Gothic" w:hAnsi="Century Gothic" w:cs="Times New Roman"/>
-          <w:sz w:val="28"/>
-          <w:szCs w:val="28"/>
+          <w:sz w:val="24"/>
+          <w:szCs w:val="24"/>
         </w:rPr>
         <w:fldChar w:fldCharType="separate"/>
       </w:r>
@@ -1418,8 +1417,8 @@
         <w:rPr>
           <w:rFonts w:ascii="Century Gothic" w:hAnsi="Century Gothic" w:cs="Times New Roman"/>
           <w:noProof/>
-          <w:sz w:val="28"/>
-          <w:szCs w:val="28"/>
+          <w:sz w:val="24"/>
+          <w:szCs w:val="24"/>
         </w:rPr>
         <w:t>«policy»</w:t>
       </w:r>
@@ -1427,8 +1426,8 @@
         <w:rPr>
           <w:rFonts w:ascii="Century Gothic" w:hAnsi="Century Gothic" w:cs="Times New Roman"/>
           <w:noProof/>
-          <w:sz w:val="28"/>
-          <w:szCs w:val="28"/>
+          <w:sz w:val="24"/>
+          <w:szCs w:val="24"/>
         </w:rPr>
         <w:fldChar w:fldCharType="end"/>
       </w:r>
@@ -1437,23 +1436,24 @@
       <w:pPr>
         <w:rPr>
           <w:rFonts w:ascii="Century Gothic" w:hAnsi="Century Gothic" w:cs="Times New Roman"/>
-          <w:sz w:val="28"/>
-          <w:szCs w:val="28"/>
+          <w:sz w:val="24"/>
+          <w:szCs w:val="24"/>
         </w:rPr>
       </w:pPr>
       <w:r>
         <w:rPr>
           <w:rFonts w:ascii="Century Gothic" w:hAnsi="Century Gothic" w:cs="Times New Roman"/>
-          <w:sz w:val="28"/>
-          <w:szCs w:val="28"/>
-        </w:rPr>
+          <w:sz w:val="24"/>
+          <w:szCs w:val="24"/>
+        </w:rPr>
+        <w:lastRenderedPageBreak/>
         <w:t>Participant/Representative Name: ____________________</w:t>
       </w:r>
       <w:r>
         <w:rPr>
           <w:rFonts w:ascii="Century Gothic" w:hAnsi="Century Gothic" w:cs="Times New Roman"/>
-          <w:sz w:val="28"/>
-          <w:szCs w:val="28"/>
+          <w:sz w:val="24"/>
+          <w:szCs w:val="24"/>
         </w:rPr>
         <w:t>_____</w:t>
       </w:r>
@@ -1462,39 +1462,39 @@
       <w:pPr>
         <w:rPr>
           <w:rFonts w:ascii="Century Gothic" w:hAnsi="Century Gothic" w:cs="Times New Roman"/>
-          <w:sz w:val="28"/>
-          <w:szCs w:val="28"/>
+          <w:sz w:val="24"/>
+          <w:szCs w:val="24"/>
         </w:rPr>
       </w:pPr>
       <w:r>
         <w:rPr>
           <w:rFonts w:ascii="Century Gothic" w:hAnsi="Century Gothic" w:cs="Times New Roman"/>
-          <w:sz w:val="28"/>
-          <w:szCs w:val="28"/>
+          <w:sz w:val="24"/>
+          <w:szCs w:val="24"/>
         </w:rPr>
         <w:t>Signature:</w:t>
       </w:r>
       <w:r>
         <w:rPr>
           <w:rFonts w:ascii="Century Gothic" w:hAnsi="Century Gothic" w:cs="Times New Roman"/>
-          <w:sz w:val="28"/>
-          <w:szCs w:val="28"/>
+          <w:sz w:val="24"/>
+          <w:szCs w:val="24"/>
         </w:rPr>
         <w:t xml:space="preserve"> </w:t>
       </w:r>
       <w:r>
         <w:rPr>
           <w:rFonts w:ascii="Century Gothic" w:hAnsi="Century Gothic" w:cs="Times New Roman"/>
-          <w:sz w:val="28"/>
-          <w:szCs w:val="28"/>
+          <w:sz w:val="24"/>
+          <w:szCs w:val="24"/>
         </w:rPr>
         <w:t>_________________________</w:t>
       </w:r>
       <w:r>
         <w:rPr>
           <w:rFonts w:ascii="Century Gothic" w:hAnsi="Century Gothic" w:cs="Times New Roman"/>
-          <w:sz w:val="28"/>
-          <w:szCs w:val="28"/>
+          <w:sz w:val="24"/>
+          <w:szCs w:val="24"/>
         </w:rPr>
         <w:t>___________________</w:t>
       </w:r>
@@ -1508,16 +1508,16 @@
       <w:r>
         <w:rPr>
           <w:rFonts w:ascii="Century Gothic" w:hAnsi="Century Gothic" w:cs="Times New Roman"/>
-          <w:sz w:val="28"/>
-          <w:szCs w:val="28"/>
+          <w:sz w:val="24"/>
+          <w:szCs w:val="24"/>
         </w:rPr>
         <w:t xml:space="preserve">Date: </w:t>
       </w:r>
       <w:r>
         <w:rPr>
           <w:rFonts w:ascii="Century Gothic" w:hAnsi="Century Gothic" w:cs="Times New Roman"/>
-          <w:sz w:val="28"/>
-          <w:szCs w:val="28"/>
+          <w:sz w:val="24"/>
+          <w:szCs w:val="24"/>
         </w:rPr>
         <w:tab/>
         <w:t>_____________________</w:t>
@@ -1525,14 +1525,16 @@
       <w:r>
         <w:rPr>
           <w:rFonts w:ascii="Century Gothic" w:hAnsi="Century Gothic" w:cs="Times New Roman"/>
-          <w:sz w:val="28"/>
-          <w:szCs w:val="28"/>
+          <w:sz w:val="24"/>
+          <w:szCs w:val="24"/>
         </w:rPr>
         <w:t>___________________________</w:t>
       </w:r>
       <w:r>
         <w:rPr>
           <w:rFonts w:ascii="Century Gothic" w:hAnsi="Century Gothic" w:cs="Times New Roman"/>
+          <w:sz w:val="24"/>
+          <w:szCs w:val="24"/>
         </w:rPr>
         <w:tab/>
       </w:r>

</xml_diff>